<commit_message>
el integrante de cuadrilla no tiene mas provincia, tipo documento y cuil.
</commit_message>
<xml_diff>
--- a/Documentacion/Proyecto/Iteracion2/Workflow de Analisis.docx
+++ b/Documentacion/Proyecto/Iteracion2/Workflow de Analisis.docx
@@ -13,8 +13,6 @@
           <w:szCs w:val="36"/>
         </w:rPr>
       </w:pPr>
-      <w:bookmarkStart w:id="0" w:name="_GoBack"/>
-      <w:bookmarkEnd w:id="0"/>
     </w:p>
     <w:p>
       <w:pPr>
@@ -457,7 +455,7 @@
           <w:color w:val="17365D" w:themeColor="text2" w:themeShade="BF"/>
         </w:rPr>
       </w:pPr>
-      <w:bookmarkStart w:id="1" w:name="_Toc325642665"/>
+      <w:bookmarkStart w:id="0" w:name="_Toc325642665"/>
       <w:r>
         <w:rPr>
           <w:rFonts w:asciiTheme="majorHAnsi" w:hAnsiTheme="majorHAnsi"/>
@@ -469,7 +467,7 @@
         <w:lastRenderedPageBreak/>
         <w:t>Historia de Cambios</w:t>
       </w:r>
-      <w:bookmarkEnd w:id="1"/>
+      <w:bookmarkEnd w:id="0"/>
     </w:p>
     <w:tbl>
       <w:tblPr>
@@ -4007,12 +4005,12 @@
       <w:pPr>
         <w:pStyle w:val="Heading1"/>
       </w:pPr>
-      <w:bookmarkStart w:id="2" w:name="_Toc333442475"/>
+      <w:bookmarkStart w:id="1" w:name="_Toc333442475"/>
       <w:r>
         <w:lastRenderedPageBreak/>
         <w:t>Introducción</w:t>
       </w:r>
-      <w:bookmarkEnd w:id="2"/>
+      <w:bookmarkEnd w:id="1"/>
     </w:p>
     <w:p>
       <w:pPr>
@@ -4224,24 +4222,24 @@
       <w:pPr>
         <w:pStyle w:val="Heading1"/>
       </w:pPr>
-      <w:bookmarkStart w:id="3" w:name="_Toc333442476"/>
+      <w:bookmarkStart w:id="2" w:name="_Toc333442476"/>
       <w:r>
         <w:t xml:space="preserve">Diagramas de </w:t>
       </w:r>
       <w:r>
         <w:t>Colaboración</w:t>
       </w:r>
-      <w:bookmarkEnd w:id="3"/>
+      <w:bookmarkEnd w:id="2"/>
     </w:p>
     <w:p>
       <w:pPr>
         <w:pStyle w:val="Heading3"/>
       </w:pPr>
-      <w:bookmarkStart w:id="4" w:name="_Toc333442477"/>
+      <w:bookmarkStart w:id="3" w:name="_Toc333442477"/>
       <w:r>
         <w:t>CU1: Crear Proyecto</w:t>
       </w:r>
-      <w:bookmarkEnd w:id="4"/>
+      <w:bookmarkEnd w:id="3"/>
     </w:p>
     <w:p>
       <w:r>
@@ -4296,12 +4294,12 @@
       <w:pPr>
         <w:pStyle w:val="Heading3"/>
       </w:pPr>
-      <w:bookmarkStart w:id="5" w:name="_Toc333442478"/>
+      <w:bookmarkStart w:id="4" w:name="_Toc333442478"/>
       <w:r>
         <w:lastRenderedPageBreak/>
         <w:t>CU2: Crear Solicitud de Tarea</w:t>
       </w:r>
-      <w:bookmarkEnd w:id="5"/>
+      <w:bookmarkEnd w:id="4"/>
     </w:p>
     <w:p>
       <w:r>
@@ -4356,11 +4354,11 @@
       <w:pPr>
         <w:pStyle w:val="Heading3"/>
       </w:pPr>
-      <w:bookmarkStart w:id="6" w:name="_Toc333442479"/>
+      <w:bookmarkStart w:id="5" w:name="_Toc333442479"/>
       <w:r>
         <w:t>CU17: Modificar Solicitud de Tarea</w:t>
       </w:r>
-      <w:bookmarkEnd w:id="6"/>
+      <w:bookmarkEnd w:id="5"/>
     </w:p>
     <w:p>
       <w:r>
@@ -4416,12 +4414,12 @@
       <w:pPr>
         <w:pStyle w:val="Heading3"/>
       </w:pPr>
-      <w:bookmarkStart w:id="7" w:name="_Toc333442480"/>
+      <w:bookmarkStart w:id="6" w:name="_Toc333442480"/>
       <w:r>
         <w:lastRenderedPageBreak/>
         <w:t>CU18: Registrar Documento de Solicitud de Tarea</w:t>
       </w:r>
-      <w:bookmarkEnd w:id="7"/>
+      <w:bookmarkEnd w:id="6"/>
     </w:p>
     <w:p>
       <w:pPr>
@@ -4488,11 +4486,11 @@
       <w:pPr>
         <w:pStyle w:val="Heading3"/>
       </w:pPr>
-      <w:bookmarkStart w:id="8" w:name="_Toc333442481"/>
+      <w:bookmarkStart w:id="7" w:name="_Toc333442481"/>
       <w:r>
         <w:t>CU24: Gestionar Solicitud de Tarea</w:t>
       </w:r>
-      <w:bookmarkEnd w:id="8"/>
+      <w:bookmarkEnd w:id="7"/>
     </w:p>
     <w:p>
       <w:r>
@@ -4548,12 +4546,12 @@
       <w:pPr>
         <w:pStyle w:val="Heading3"/>
       </w:pPr>
-      <w:bookmarkStart w:id="9" w:name="_Toc333442482"/>
+      <w:bookmarkStart w:id="8" w:name="_Toc333442482"/>
       <w:r>
         <w:lastRenderedPageBreak/>
         <w:t>CU25: Consultar Solicitud de Tarea</w:t>
       </w:r>
-      <w:bookmarkEnd w:id="9"/>
+      <w:bookmarkEnd w:id="8"/>
     </w:p>
     <w:p>
       <w:r>
@@ -4608,11 +4606,11 @@
       <w:pPr>
         <w:pStyle w:val="Heading3"/>
       </w:pPr>
-      <w:bookmarkStart w:id="10" w:name="_Toc333442483"/>
+      <w:bookmarkStart w:id="9" w:name="_Toc333442483"/>
       <w:r>
         <w:t>CU29: Asignar proyecto a administrador de Proyectos</w:t>
       </w:r>
-      <w:bookmarkEnd w:id="10"/>
+      <w:bookmarkEnd w:id="9"/>
     </w:p>
     <w:p>
       <w:r>
@@ -4668,12 +4666,12 @@
       <w:pPr>
         <w:pStyle w:val="Heading3"/>
       </w:pPr>
-      <w:bookmarkStart w:id="11" w:name="_Toc333442484"/>
+      <w:bookmarkStart w:id="10" w:name="_Toc333442484"/>
       <w:r>
         <w:lastRenderedPageBreak/>
         <w:t>CU31: Seleccionar proyecto a gestionar</w:t>
       </w:r>
-      <w:bookmarkEnd w:id="11"/>
+      <w:bookmarkEnd w:id="10"/>
     </w:p>
     <w:p>
       <w:r>
@@ -4729,11 +4727,11 @@
       <w:pPr>
         <w:pStyle w:val="Heading3"/>
       </w:pPr>
-      <w:bookmarkStart w:id="12" w:name="_Toc333442485"/>
+      <w:bookmarkStart w:id="11" w:name="_Toc333442485"/>
       <w:r>
         <w:t>CU43: Registrar documento de integrante de cuadrilla</w:t>
       </w:r>
-      <w:bookmarkEnd w:id="12"/>
+      <w:bookmarkEnd w:id="11"/>
     </w:p>
     <w:p>
       <w:r>
@@ -4788,12 +4786,12 @@
       <w:pPr>
         <w:pStyle w:val="Heading3"/>
       </w:pPr>
-      <w:bookmarkStart w:id="13" w:name="_Toc333442486"/>
+      <w:bookmarkStart w:id="12" w:name="_Toc333442486"/>
       <w:r>
         <w:lastRenderedPageBreak/>
         <w:t>CU47: Registrar permiso de acceso a sitio</w:t>
       </w:r>
-      <w:bookmarkEnd w:id="13"/>
+      <w:bookmarkEnd w:id="12"/>
     </w:p>
     <w:p>
       <w:r>
@@ -4848,7 +4846,7 @@
       <w:pPr>
         <w:pStyle w:val="Heading3"/>
       </w:pPr>
-      <w:bookmarkStart w:id="14" w:name="_Toc333442487"/>
+      <w:bookmarkStart w:id="13" w:name="_Toc333442487"/>
       <w:r>
         <w:t>CU62</w:t>
       </w:r>
@@ -4858,7 +4856,7 @@
       <w:r>
         <w:t>Iniciar Sesión</w:t>
       </w:r>
-      <w:bookmarkEnd w:id="14"/>
+      <w:bookmarkEnd w:id="13"/>
     </w:p>
     <w:p>
       <w:pPr>
@@ -4925,11 +4923,11 @@
       <w:pPr>
         <w:pStyle w:val="Heading3"/>
       </w:pPr>
-      <w:bookmarkStart w:id="15" w:name="_Toc333442488"/>
+      <w:bookmarkStart w:id="14" w:name="_Toc333442488"/>
       <w:r>
         <w:t>CU63: Cerrar Sesión</w:t>
       </w:r>
-      <w:bookmarkEnd w:id="15"/>
+      <w:bookmarkEnd w:id="14"/>
     </w:p>
     <w:p>
       <w:pPr>
@@ -4996,12 +4994,12 @@
       <w:pPr>
         <w:pStyle w:val="Heading3"/>
       </w:pPr>
-      <w:bookmarkStart w:id="16" w:name="_Toc333442489"/>
+      <w:bookmarkStart w:id="15" w:name="_Toc333442489"/>
       <w:r>
         <w:lastRenderedPageBreak/>
         <w:t>CU69: Gestionar Integrante de Cuadrilla</w:t>
       </w:r>
-      <w:bookmarkEnd w:id="16"/>
+      <w:bookmarkEnd w:id="15"/>
     </w:p>
     <w:p>
       <w:r>
@@ -5056,7 +5054,7 @@
       <w:pPr>
         <w:pStyle w:val="Heading3"/>
       </w:pPr>
-      <w:bookmarkStart w:id="17" w:name="_Toc333442490"/>
+      <w:bookmarkStart w:id="16" w:name="_Toc333442490"/>
       <w:r>
         <w:t>CU74</w:t>
       </w:r>
@@ -5066,7 +5064,7 @@
       <w:r>
         <w:t>Gestionar Cuadrilla</w:t>
       </w:r>
-      <w:bookmarkEnd w:id="17"/>
+      <w:bookmarkEnd w:id="16"/>
     </w:p>
     <w:p>
       <w:r>
@@ -5122,11 +5120,11 @@
       <w:pPr>
         <w:pStyle w:val="Heading3"/>
       </w:pPr>
-      <w:bookmarkStart w:id="18" w:name="_Toc333442491"/>
+      <w:bookmarkStart w:id="17" w:name="_Toc333442491"/>
       <w:r>
         <w:t>CU75: Consultar Cuadrilla</w:t>
       </w:r>
-      <w:bookmarkEnd w:id="18"/>
+      <w:bookmarkEnd w:id="17"/>
     </w:p>
     <w:p>
       <w:r>
@@ -5181,11 +5179,11 @@
       <w:pPr>
         <w:pStyle w:val="Heading3"/>
       </w:pPr>
-      <w:bookmarkStart w:id="19" w:name="_Toc333442492"/>
+      <w:bookmarkStart w:id="18" w:name="_Toc333442492"/>
       <w:r>
         <w:t>CU76: Registrar Cuadrilla</w:t>
       </w:r>
-      <w:bookmarkEnd w:id="19"/>
+      <w:bookmarkEnd w:id="18"/>
     </w:p>
     <w:p>
       <w:r>
@@ -5240,12 +5238,12 @@
       <w:pPr>
         <w:pStyle w:val="Heading3"/>
       </w:pPr>
-      <w:bookmarkStart w:id="20" w:name="_Toc333442493"/>
+      <w:bookmarkStart w:id="19" w:name="_Toc333442493"/>
       <w:r>
         <w:lastRenderedPageBreak/>
         <w:t>CU77: Eliminar Cuadrilla</w:t>
       </w:r>
-      <w:bookmarkEnd w:id="20"/>
+      <w:bookmarkEnd w:id="19"/>
     </w:p>
     <w:p>
       <w:r>
@@ -5300,11 +5298,11 @@
       <w:pPr>
         <w:pStyle w:val="Heading3"/>
       </w:pPr>
-      <w:bookmarkStart w:id="21" w:name="_Toc333442494"/>
+      <w:bookmarkStart w:id="20" w:name="_Toc333442494"/>
       <w:r>
         <w:t>CU78: Modificar Cuadrilla</w:t>
       </w:r>
-      <w:bookmarkEnd w:id="21"/>
+      <w:bookmarkEnd w:id="20"/>
     </w:p>
     <w:p>
       <w:r>
@@ -5360,7 +5358,7 @@
       <w:pPr>
         <w:pStyle w:val="Heading1"/>
       </w:pPr>
-      <w:bookmarkStart w:id="22" w:name="_Toc333442495"/>
+      <w:bookmarkStart w:id="21" w:name="_Toc333442495"/>
       <w:r>
         <w:lastRenderedPageBreak/>
         <w:t xml:space="preserve">Diagramas Clases </w:t>
@@ -5368,17 +5366,17 @@
       <w:r>
         <w:t>Análisis</w:t>
       </w:r>
-      <w:bookmarkEnd w:id="22"/>
+      <w:bookmarkEnd w:id="21"/>
     </w:p>
     <w:p>
       <w:pPr>
         <w:pStyle w:val="Heading3"/>
       </w:pPr>
-      <w:bookmarkStart w:id="23" w:name="_Toc333442496"/>
+      <w:bookmarkStart w:id="22" w:name="_Toc333442496"/>
       <w:r>
         <w:t>CU1: Crear Proyecto</w:t>
       </w:r>
-      <w:bookmarkEnd w:id="23"/>
+      <w:bookmarkEnd w:id="22"/>
     </w:p>
     <w:p>
       <w:r>
@@ -5434,12 +5432,12 @@
       <w:pPr>
         <w:pStyle w:val="Heading3"/>
       </w:pPr>
-      <w:bookmarkStart w:id="24" w:name="_Toc333442497"/>
+      <w:bookmarkStart w:id="23" w:name="_Toc333442497"/>
       <w:r>
         <w:lastRenderedPageBreak/>
         <w:t>CU2: Crear Solicitud de Tarea</w:t>
       </w:r>
-      <w:bookmarkEnd w:id="24"/>
+      <w:bookmarkEnd w:id="23"/>
     </w:p>
     <w:p>
       <w:r>
@@ -5495,12 +5493,12 @@
       <w:pPr>
         <w:pStyle w:val="Heading3"/>
       </w:pPr>
-      <w:bookmarkStart w:id="25" w:name="_Toc333442498"/>
+      <w:bookmarkStart w:id="24" w:name="_Toc333442498"/>
       <w:r>
         <w:lastRenderedPageBreak/>
         <w:t>CU17: Modificar Solicitud de Tarea</w:t>
       </w:r>
-      <w:bookmarkEnd w:id="25"/>
+      <w:bookmarkEnd w:id="24"/>
     </w:p>
     <w:p>
       <w:r>
@@ -5556,12 +5554,12 @@
       <w:pPr>
         <w:pStyle w:val="Heading3"/>
       </w:pPr>
-      <w:bookmarkStart w:id="26" w:name="_Toc333442499"/>
+      <w:bookmarkStart w:id="25" w:name="_Toc333442499"/>
       <w:r>
         <w:lastRenderedPageBreak/>
         <w:t>CU18: Registrar Documento de Solicitud de Tarea</w:t>
       </w:r>
-      <w:bookmarkEnd w:id="26"/>
+      <w:bookmarkEnd w:id="25"/>
     </w:p>
     <w:p>
       <w:r>
@@ -5620,12 +5618,12 @@
       <w:pPr>
         <w:pStyle w:val="Heading3"/>
       </w:pPr>
-      <w:bookmarkStart w:id="27" w:name="_Toc333442500"/>
+      <w:bookmarkStart w:id="26" w:name="_Toc333442500"/>
       <w:r>
         <w:lastRenderedPageBreak/>
         <w:t>CU24: Gestionar Solicitud de Tarea</w:t>
       </w:r>
-      <w:bookmarkEnd w:id="27"/>
+      <w:bookmarkEnd w:id="26"/>
     </w:p>
     <w:p>
       <w:r>
@@ -5680,12 +5678,12 @@
       <w:pPr>
         <w:pStyle w:val="Heading3"/>
       </w:pPr>
-      <w:bookmarkStart w:id="28" w:name="_Toc333442501"/>
+      <w:bookmarkStart w:id="27" w:name="_Toc333442501"/>
       <w:r>
         <w:lastRenderedPageBreak/>
         <w:t>CU25: Consultar Solicitud de Tarea</w:t>
       </w:r>
-      <w:bookmarkEnd w:id="28"/>
+      <w:bookmarkEnd w:id="27"/>
     </w:p>
     <w:p>
       <w:r>
@@ -5741,12 +5739,12 @@
       <w:pPr>
         <w:pStyle w:val="Heading3"/>
       </w:pPr>
-      <w:bookmarkStart w:id="29" w:name="_Toc333442502"/>
+      <w:bookmarkStart w:id="28" w:name="_Toc333442502"/>
       <w:r>
         <w:lastRenderedPageBreak/>
         <w:t>CU29: Asignar proyecto a administrador de Proyectos</w:t>
       </w:r>
-      <w:bookmarkEnd w:id="29"/>
+      <w:bookmarkEnd w:id="28"/>
     </w:p>
     <w:p>
       <w:r>
@@ -5802,12 +5800,12 @@
       <w:pPr>
         <w:pStyle w:val="Heading3"/>
       </w:pPr>
-      <w:bookmarkStart w:id="30" w:name="_Toc333442503"/>
+      <w:bookmarkStart w:id="29" w:name="_Toc333442503"/>
       <w:r>
         <w:lastRenderedPageBreak/>
         <w:t>CU31: Seleccionar proyecto a gestionar</w:t>
       </w:r>
-      <w:bookmarkEnd w:id="30"/>
+      <w:bookmarkEnd w:id="29"/>
     </w:p>
     <w:p>
       <w:r>
@@ -5862,12 +5860,12 @@
       <w:pPr>
         <w:pStyle w:val="Heading3"/>
       </w:pPr>
-      <w:bookmarkStart w:id="31" w:name="_Toc333442504"/>
+      <w:bookmarkStart w:id="30" w:name="_Toc333442504"/>
       <w:r>
         <w:lastRenderedPageBreak/>
         <w:t>CU43: Registrar documento de integrante de cuadrilla</w:t>
       </w:r>
-      <w:bookmarkEnd w:id="31"/>
+      <w:bookmarkEnd w:id="30"/>
     </w:p>
     <w:p>
       <w:r>
@@ -5923,12 +5921,12 @@
       <w:pPr>
         <w:pStyle w:val="Heading3"/>
       </w:pPr>
-      <w:bookmarkStart w:id="32" w:name="_Toc333442505"/>
+      <w:bookmarkStart w:id="31" w:name="_Toc333442505"/>
       <w:r>
         <w:lastRenderedPageBreak/>
         <w:t>CU47: Registrar permiso de acceso a sitio</w:t>
       </w:r>
-      <w:bookmarkEnd w:id="32"/>
+      <w:bookmarkEnd w:id="31"/>
     </w:p>
     <w:p>
       <w:r>
@@ -5984,12 +5982,12 @@
       <w:pPr>
         <w:pStyle w:val="Heading3"/>
       </w:pPr>
-      <w:bookmarkStart w:id="33" w:name="_Toc333442506"/>
+      <w:bookmarkStart w:id="32" w:name="_Toc333442506"/>
       <w:r>
         <w:lastRenderedPageBreak/>
         <w:t>CU62: Iniciar Sesión</w:t>
       </w:r>
-      <w:bookmarkEnd w:id="33"/>
+      <w:bookmarkEnd w:id="32"/>
     </w:p>
     <w:p>
       <w:r>
@@ -6045,11 +6043,11 @@
       <w:pPr>
         <w:pStyle w:val="Heading3"/>
       </w:pPr>
-      <w:bookmarkStart w:id="34" w:name="_Toc333442507"/>
+      <w:bookmarkStart w:id="33" w:name="_Toc333442507"/>
       <w:r>
         <w:t>CU63: Cerrar Sesión</w:t>
       </w:r>
-      <w:bookmarkEnd w:id="34"/>
+      <w:bookmarkEnd w:id="33"/>
     </w:p>
     <w:p>
       <w:r>
@@ -6105,14 +6103,15 @@
       <w:pPr>
         <w:pStyle w:val="Heading3"/>
       </w:pPr>
-      <w:bookmarkStart w:id="35" w:name="_Toc333442508"/>
+      <w:bookmarkStart w:id="34" w:name="_Toc333442508"/>
       <w:r>
         <w:lastRenderedPageBreak/>
         <w:t>CU69: Gestionar Integrante de Cuadrilla</w:t>
       </w:r>
-      <w:bookmarkEnd w:id="35"/>
+      <w:bookmarkEnd w:id="34"/>
     </w:p>
     <w:p>
+      <w:bookmarkStart w:id="35" w:name="_GoBack"/>
       <w:r>
         <w:rPr>
           <w:noProof/>
@@ -6122,7 +6121,7 @@
           <wp:inline distT="0" distB="0" distL="0" distR="0">
             <wp:extent cx="5612130" cy="5110480"/>
             <wp:effectExtent l="0" t="0" r="0" b="0"/>
-            <wp:docPr id="51" name="Picture 51"/>
+            <wp:docPr id="4" name="Picture 4"/>
             <wp:cNvGraphicFramePr>
               <a:graphicFrameLocks xmlns:a="http://schemas.openxmlformats.org/drawingml/2006/main" noChangeAspect="1"/>
             </wp:cNvGraphicFramePr>
@@ -6161,6 +6160,7 @@
         </w:drawing>
       </w:r>
     </w:p>
+    <w:bookmarkEnd w:id="35"/>
     <w:p/>
     <w:p>
       <w:pPr>
@@ -11577,7 +11577,7 @@
 </file>
 
 <file path=customXml/itemProps1.xml><?xml version="1.0" encoding="utf-8"?>
-<ds:datastoreItem xmlns:ds="http://schemas.openxmlformats.org/officeDocument/2006/customXml" ds:itemID="{762BDF34-17C3-455A-9082-4610FC85A063}">
+<ds:datastoreItem xmlns:ds="http://schemas.openxmlformats.org/officeDocument/2006/customXml" ds:itemID="{9FBF121F-CAC5-4EA0-A506-66949E65C2C0}">
   <ds:schemaRefs>
     <ds:schemaRef ds:uri="http://schemas.openxmlformats.org/officeDocument/2006/bibliography"/>
   </ds:schemaRefs>

</xml_diff>

<commit_message>
Se actualizan diagramas para consistencia con DTE
</commit_message>
<xml_diff>
--- a/Documentacion/Proyecto/Iteracion2/Workflow de Analisis.docx
+++ b/Documentacion/Proyecto/Iteracion2/Workflow de Analisis.docx
@@ -1,6 +1,6 @@
 
 <file path=word/document.xml><?xml version="1.0" encoding="utf-8"?>
-<w:document xmlns:wpc="http://schemas.microsoft.com/office/word/2010/wordprocessingCanvas" xmlns:mc="http://schemas.openxmlformats.org/markup-compatibility/2006" xmlns:o="urn:schemas-microsoft-com:office:office" xmlns:r="http://schemas.openxmlformats.org/officeDocument/2006/relationships" xmlns:m="http://schemas.openxmlformats.org/officeDocument/2006/math" xmlns:v="urn:schemas-microsoft-com:vml" xmlns:wp14="http://schemas.microsoft.com/office/word/2010/wordprocessingDrawing" xmlns:wp="http://schemas.openxmlformats.org/drawingml/2006/wordprocessingDrawing" xmlns:w10="urn:schemas-microsoft-com:office:word" xmlns:w="http://schemas.openxmlformats.org/wordprocessingml/2006/main" xmlns:w14="http://schemas.microsoft.com/office/word/2010/wordml" xmlns:wpg="http://schemas.microsoft.com/office/word/2010/wordprocessingGroup" xmlns:wpi="http://schemas.microsoft.com/office/word/2010/wordprocessingInk" xmlns:wne="http://schemas.microsoft.com/office/word/2006/wordml" xmlns:wps="http://schemas.microsoft.com/office/word/2010/wordprocessingShape" mc:Ignorable="w14 wp14">
+<w:document xmlns:ve="http://schemas.openxmlformats.org/markup-compatibility/2006" xmlns:o="urn:schemas-microsoft-com:office:office" xmlns:r="http://schemas.openxmlformats.org/officeDocument/2006/relationships" xmlns:m="http://schemas.openxmlformats.org/officeDocument/2006/math" xmlns:v="urn:schemas-microsoft-com:vml" xmlns:wp="http://schemas.openxmlformats.org/drawingml/2006/wordprocessingDrawing" xmlns:w10="urn:schemas-microsoft-com:office:word" xmlns:w="http://schemas.openxmlformats.org/wordprocessingml/2006/main" xmlns:wne="http://schemas.microsoft.com/office/word/2006/wordml">
   <w:body>
     <w:p>
       <w:pPr>
@@ -133,7 +133,6 @@
           <w:szCs w:val="32"/>
         </w:rPr>
       </w:pPr>
-      <w:proofErr w:type="spellStart"/>
       <w:r>
         <w:rPr>
           <w:rFonts w:ascii="Arial" w:hAnsi="Arial" w:cs="Arial"/>
@@ -142,16 +141,6 @@
           <w:szCs w:val="32"/>
         </w:rPr>
         <w:t>Workflow</w:t>
-      </w:r>
-      <w:proofErr w:type="spellEnd"/>
-      <w:r>
-        <w:rPr>
-          <w:rFonts w:ascii="Arial" w:hAnsi="Arial" w:cs="Arial"/>
-          <w:b/>
-          <w:sz w:val="32"/>
-          <w:szCs w:val="32"/>
-        </w:rPr>
-        <w:t xml:space="preserve"> </w:t>
       </w:r>
       <w:r>
         <w:rPr>
@@ -290,15 +279,7 @@
         <w:br/>
       </w:r>
       <w:r>
-        <w:t xml:space="preserve">Ing. Julio </w:t>
-      </w:r>
-      <w:proofErr w:type="spellStart"/>
-      <w:r>
-        <w:t>Zohil</w:t>
-      </w:r>
-      <w:proofErr w:type="spellEnd"/>
-      <w:r>
-        <w:t xml:space="preserve"> Titular</w:t>
+        <w:t>Ing. Julio Zohil Titular</w:t>
       </w:r>
       <w:r>
         <w:rPr>
@@ -439,8 +420,8 @@
     <w:p>
       <w:pPr>
         <w:sectPr>
-          <w:headerReference w:type="default" r:id="rId9"/>
-          <w:footerReference w:type="default" r:id="rId10"/>
+          <w:headerReference w:type="default" r:id="rId8"/>
+          <w:footerReference w:type="default" r:id="rId9"/>
           <w:pgSz w:w="12240" w:h="15840"/>
           <w:pgMar w:top="1417" w:right="1701" w:bottom="1417" w:left="1701" w:header="708" w:footer="708" w:gutter="0"/>
           <w:pgNumType w:start="2"/>
@@ -482,7 +463,7 @@
           <w:insideV w:val="single" w:sz="6" w:space="0" w:color="auto"/>
         </w:tblBorders>
         <w:tblLayout w:type="fixed"/>
-        <w:tblLook w:val="04A0" w:firstRow="1" w:lastRow="0" w:firstColumn="1" w:lastColumn="0" w:noHBand="0" w:noVBand="1"/>
+        <w:tblLook w:val="04A0"/>
       </w:tblPr>
       <w:tblGrid>
         <w:gridCol w:w="1421"/>
@@ -841,7 +822,7 @@
     <w:p>
       <w:pPr>
         <w:sectPr>
-          <w:headerReference w:type="default" r:id="rId11"/>
+          <w:headerReference w:type="default" r:id="rId10"/>
           <w:pgSz w:w="12240" w:h="15840"/>
           <w:pgMar w:top="1417" w:right="1701" w:bottom="1417" w:left="1701" w:header="708" w:footer="708" w:gutter="0"/>
           <w:pgNumType w:start="2"/>
@@ -876,7 +857,7 @@
       <w:sdtContent>
         <w:p>
           <w:pPr>
-            <w:pStyle w:val="TOCHeading"/>
+            <w:pStyle w:val="TtulodeTDC"/>
             <w:rPr>
               <w:lang w:val="es-AR"/>
             </w:rPr>
@@ -890,7 +871,7 @@
         </w:p>
         <w:p>
           <w:pPr>
-            <w:pStyle w:val="TOC1"/>
+            <w:pStyle w:val="TDC1"/>
             <w:tabs>
               <w:tab w:val="right" w:leader="dot" w:pos="8828"/>
             </w:tabs>
@@ -912,7 +893,7 @@
           <w:hyperlink w:anchor="_Toc333442475" w:history="1">
             <w:r>
               <w:rPr>
-                <w:rStyle w:val="Hyperlink"/>
+                <w:rStyle w:val="Hipervnculo"/>
                 <w:noProof/>
               </w:rPr>
               <w:t>Introducción</w:t>
@@ -969,7 +950,7 @@
         </w:p>
         <w:p>
           <w:pPr>
-            <w:pStyle w:val="TOC1"/>
+            <w:pStyle w:val="TDC1"/>
             <w:tabs>
               <w:tab w:val="right" w:leader="dot" w:pos="8828"/>
             </w:tabs>
@@ -982,7 +963,7 @@
           <w:hyperlink w:anchor="_Toc333442476" w:history="1">
             <w:r>
               <w:rPr>
-                <w:rStyle w:val="Hyperlink"/>
+                <w:rStyle w:val="Hipervnculo"/>
                 <w:noProof/>
               </w:rPr>
               <w:t>Diagramas de Colaboración</w:t>
@@ -1039,7 +1020,7 @@
         </w:p>
         <w:p>
           <w:pPr>
-            <w:pStyle w:val="TOC3"/>
+            <w:pStyle w:val="TDC3"/>
             <w:tabs>
               <w:tab w:val="right" w:leader="dot" w:pos="8828"/>
             </w:tabs>
@@ -1052,7 +1033,7 @@
           <w:hyperlink w:anchor="_Toc333442477" w:history="1">
             <w:r>
               <w:rPr>
-                <w:rStyle w:val="Hyperlink"/>
+                <w:rStyle w:val="Hipervnculo"/>
                 <w:noProof/>
               </w:rPr>
               <w:t>CU1: Crear Proyecto</w:t>
@@ -1109,7 +1090,7 @@
         </w:p>
         <w:p>
           <w:pPr>
-            <w:pStyle w:val="TOC3"/>
+            <w:pStyle w:val="TDC3"/>
             <w:tabs>
               <w:tab w:val="right" w:leader="dot" w:pos="8828"/>
             </w:tabs>
@@ -1122,7 +1103,7 @@
           <w:hyperlink w:anchor="_Toc333442478" w:history="1">
             <w:r>
               <w:rPr>
-                <w:rStyle w:val="Hyperlink"/>
+                <w:rStyle w:val="Hipervnculo"/>
                 <w:noProof/>
               </w:rPr>
               <w:t>CU2: Crear Solicitud de Tarea</w:t>
@@ -1179,7 +1160,7 @@
         </w:p>
         <w:p>
           <w:pPr>
-            <w:pStyle w:val="TOC3"/>
+            <w:pStyle w:val="TDC3"/>
             <w:tabs>
               <w:tab w:val="right" w:leader="dot" w:pos="8828"/>
             </w:tabs>
@@ -1192,7 +1173,7 @@
           <w:hyperlink w:anchor="_Toc333442479" w:history="1">
             <w:r>
               <w:rPr>
-                <w:rStyle w:val="Hyperlink"/>
+                <w:rStyle w:val="Hipervnculo"/>
                 <w:noProof/>
               </w:rPr>
               <w:t>CU17: Modificar Solicitud de Tarea</w:t>
@@ -1249,7 +1230,7 @@
         </w:p>
         <w:p>
           <w:pPr>
-            <w:pStyle w:val="TOC3"/>
+            <w:pStyle w:val="TDC3"/>
             <w:tabs>
               <w:tab w:val="right" w:leader="dot" w:pos="8828"/>
             </w:tabs>
@@ -1262,7 +1243,7 @@
           <w:hyperlink w:anchor="_Toc333442480" w:history="1">
             <w:r>
               <w:rPr>
-                <w:rStyle w:val="Hyperlink"/>
+                <w:rStyle w:val="Hipervnculo"/>
                 <w:noProof/>
               </w:rPr>
               <w:t>CU18: Registrar Documento de Solicitud de Tarea</w:t>
@@ -1319,7 +1300,7 @@
         </w:p>
         <w:p>
           <w:pPr>
-            <w:pStyle w:val="TOC3"/>
+            <w:pStyle w:val="TDC3"/>
             <w:tabs>
               <w:tab w:val="right" w:leader="dot" w:pos="8828"/>
             </w:tabs>
@@ -1332,7 +1313,7 @@
           <w:hyperlink w:anchor="_Toc333442481" w:history="1">
             <w:r>
               <w:rPr>
-                <w:rStyle w:val="Hyperlink"/>
+                <w:rStyle w:val="Hipervnculo"/>
                 <w:noProof/>
               </w:rPr>
               <w:t>CU24: Gestionar Solicitud de Tarea</w:t>
@@ -1389,7 +1370,7 @@
         </w:p>
         <w:p>
           <w:pPr>
-            <w:pStyle w:val="TOC3"/>
+            <w:pStyle w:val="TDC3"/>
             <w:tabs>
               <w:tab w:val="right" w:leader="dot" w:pos="8828"/>
             </w:tabs>
@@ -1402,7 +1383,7 @@
           <w:hyperlink w:anchor="_Toc333442482" w:history="1">
             <w:r>
               <w:rPr>
-                <w:rStyle w:val="Hyperlink"/>
+                <w:rStyle w:val="Hipervnculo"/>
                 <w:noProof/>
               </w:rPr>
               <w:t>CU25: Consultar Solicitud de Tarea</w:t>
@@ -1459,7 +1440,7 @@
         </w:p>
         <w:p>
           <w:pPr>
-            <w:pStyle w:val="TOC3"/>
+            <w:pStyle w:val="TDC3"/>
             <w:tabs>
               <w:tab w:val="right" w:leader="dot" w:pos="8828"/>
             </w:tabs>
@@ -1472,7 +1453,7 @@
           <w:hyperlink w:anchor="_Toc333442483" w:history="1">
             <w:r>
               <w:rPr>
-                <w:rStyle w:val="Hyperlink"/>
+                <w:rStyle w:val="Hipervnculo"/>
                 <w:noProof/>
               </w:rPr>
               <w:t>CU29: Asignar proyecto a administrador de Proyectos</w:t>
@@ -1529,7 +1510,7 @@
         </w:p>
         <w:p>
           <w:pPr>
-            <w:pStyle w:val="TOC3"/>
+            <w:pStyle w:val="TDC3"/>
             <w:tabs>
               <w:tab w:val="right" w:leader="dot" w:pos="8828"/>
             </w:tabs>
@@ -1542,7 +1523,7 @@
           <w:hyperlink w:anchor="_Toc333442484" w:history="1">
             <w:r>
               <w:rPr>
-                <w:rStyle w:val="Hyperlink"/>
+                <w:rStyle w:val="Hipervnculo"/>
                 <w:noProof/>
               </w:rPr>
               <w:t>CU31: Seleccionar proyecto a gestionar</w:t>
@@ -1599,7 +1580,7 @@
         </w:p>
         <w:p>
           <w:pPr>
-            <w:pStyle w:val="TOC3"/>
+            <w:pStyle w:val="TDC3"/>
             <w:tabs>
               <w:tab w:val="right" w:leader="dot" w:pos="8828"/>
             </w:tabs>
@@ -1612,7 +1593,7 @@
           <w:hyperlink w:anchor="_Toc333442485" w:history="1">
             <w:r>
               <w:rPr>
-                <w:rStyle w:val="Hyperlink"/>
+                <w:rStyle w:val="Hipervnculo"/>
                 <w:noProof/>
               </w:rPr>
               <w:t>CU43: Registrar documento de integrante de cuadrilla</w:t>
@@ -1669,7 +1650,7 @@
         </w:p>
         <w:p>
           <w:pPr>
-            <w:pStyle w:val="TOC3"/>
+            <w:pStyle w:val="TDC3"/>
             <w:tabs>
               <w:tab w:val="right" w:leader="dot" w:pos="8828"/>
             </w:tabs>
@@ -1682,7 +1663,7 @@
           <w:hyperlink w:anchor="_Toc333442486" w:history="1">
             <w:r>
               <w:rPr>
-                <w:rStyle w:val="Hyperlink"/>
+                <w:rStyle w:val="Hipervnculo"/>
                 <w:noProof/>
               </w:rPr>
               <w:t>CU47: Registrar permiso de acceso a sitio</w:t>
@@ -1739,7 +1720,7 @@
         </w:p>
         <w:p>
           <w:pPr>
-            <w:pStyle w:val="TOC3"/>
+            <w:pStyle w:val="TDC3"/>
             <w:tabs>
               <w:tab w:val="right" w:leader="dot" w:pos="8828"/>
             </w:tabs>
@@ -1752,7 +1733,7 @@
           <w:hyperlink w:anchor="_Toc333442487" w:history="1">
             <w:r>
               <w:rPr>
-                <w:rStyle w:val="Hyperlink"/>
+                <w:rStyle w:val="Hipervnculo"/>
                 <w:noProof/>
               </w:rPr>
               <w:t>CU62: Iniciar Sesión</w:t>
@@ -1809,7 +1790,7 @@
         </w:p>
         <w:p>
           <w:pPr>
-            <w:pStyle w:val="TOC3"/>
+            <w:pStyle w:val="TDC3"/>
             <w:tabs>
               <w:tab w:val="right" w:leader="dot" w:pos="8828"/>
             </w:tabs>
@@ -1822,7 +1803,7 @@
           <w:hyperlink w:anchor="_Toc333442488" w:history="1">
             <w:r>
               <w:rPr>
-                <w:rStyle w:val="Hyperlink"/>
+                <w:rStyle w:val="Hipervnculo"/>
                 <w:noProof/>
               </w:rPr>
               <w:t>CU63: Cerrar Sesión</w:t>
@@ -1879,7 +1860,7 @@
         </w:p>
         <w:p>
           <w:pPr>
-            <w:pStyle w:val="TOC3"/>
+            <w:pStyle w:val="TDC3"/>
             <w:tabs>
               <w:tab w:val="right" w:leader="dot" w:pos="8828"/>
             </w:tabs>
@@ -1892,7 +1873,7 @@
           <w:hyperlink w:anchor="_Toc333442489" w:history="1">
             <w:r>
               <w:rPr>
-                <w:rStyle w:val="Hyperlink"/>
+                <w:rStyle w:val="Hipervnculo"/>
                 <w:noProof/>
               </w:rPr>
               <w:t>CU69: Gestionar Integrante de Cuadrilla</w:t>
@@ -1949,7 +1930,7 @@
         </w:p>
         <w:p>
           <w:pPr>
-            <w:pStyle w:val="TOC3"/>
+            <w:pStyle w:val="TDC3"/>
             <w:tabs>
               <w:tab w:val="right" w:leader="dot" w:pos="8828"/>
             </w:tabs>
@@ -1962,7 +1943,7 @@
           <w:hyperlink w:anchor="_Toc333442490" w:history="1">
             <w:r>
               <w:rPr>
-                <w:rStyle w:val="Hyperlink"/>
+                <w:rStyle w:val="Hipervnculo"/>
                 <w:noProof/>
               </w:rPr>
               <w:t>CU74: Gestionar Cuadrilla</w:t>
@@ -2019,7 +2000,7 @@
         </w:p>
         <w:p>
           <w:pPr>
-            <w:pStyle w:val="TOC3"/>
+            <w:pStyle w:val="TDC3"/>
             <w:tabs>
               <w:tab w:val="right" w:leader="dot" w:pos="8828"/>
             </w:tabs>
@@ -2032,7 +2013,7 @@
           <w:hyperlink w:anchor="_Toc333442491" w:history="1">
             <w:r>
               <w:rPr>
-                <w:rStyle w:val="Hyperlink"/>
+                <w:rStyle w:val="Hipervnculo"/>
                 <w:noProof/>
               </w:rPr>
               <w:t>CU75: Consultar Cuadrilla</w:t>
@@ -2089,7 +2070,7 @@
         </w:p>
         <w:p>
           <w:pPr>
-            <w:pStyle w:val="TOC3"/>
+            <w:pStyle w:val="TDC3"/>
             <w:tabs>
               <w:tab w:val="right" w:leader="dot" w:pos="8828"/>
             </w:tabs>
@@ -2102,7 +2083,7 @@
           <w:hyperlink w:anchor="_Toc333442492" w:history="1">
             <w:r>
               <w:rPr>
-                <w:rStyle w:val="Hyperlink"/>
+                <w:rStyle w:val="Hipervnculo"/>
                 <w:noProof/>
               </w:rPr>
               <w:t>CU76: Registrar Cuadrilla</w:t>
@@ -2159,7 +2140,7 @@
         </w:p>
         <w:p>
           <w:pPr>
-            <w:pStyle w:val="TOC3"/>
+            <w:pStyle w:val="TDC3"/>
             <w:tabs>
               <w:tab w:val="right" w:leader="dot" w:pos="8828"/>
             </w:tabs>
@@ -2172,7 +2153,7 @@
           <w:hyperlink w:anchor="_Toc333442493" w:history="1">
             <w:r>
               <w:rPr>
-                <w:rStyle w:val="Hyperlink"/>
+                <w:rStyle w:val="Hipervnculo"/>
                 <w:noProof/>
               </w:rPr>
               <w:t>CU77: Eliminar Cuadrilla</w:t>
@@ -2229,7 +2210,7 @@
         </w:p>
         <w:p>
           <w:pPr>
-            <w:pStyle w:val="TOC3"/>
+            <w:pStyle w:val="TDC3"/>
             <w:tabs>
               <w:tab w:val="right" w:leader="dot" w:pos="8828"/>
             </w:tabs>
@@ -2242,7 +2223,7 @@
           <w:hyperlink w:anchor="_Toc333442494" w:history="1">
             <w:r>
               <w:rPr>
-                <w:rStyle w:val="Hyperlink"/>
+                <w:rStyle w:val="Hipervnculo"/>
                 <w:noProof/>
               </w:rPr>
               <w:t>CU78: Modificar Cuadrilla</w:t>
@@ -2299,7 +2280,7 @@
         </w:p>
         <w:p>
           <w:pPr>
-            <w:pStyle w:val="TOC1"/>
+            <w:pStyle w:val="TDC1"/>
             <w:tabs>
               <w:tab w:val="right" w:leader="dot" w:pos="8828"/>
             </w:tabs>
@@ -2312,7 +2293,7 @@
           <w:hyperlink w:anchor="_Toc333442495" w:history="1">
             <w:r>
               <w:rPr>
-                <w:rStyle w:val="Hyperlink"/>
+                <w:rStyle w:val="Hipervnculo"/>
                 <w:noProof/>
               </w:rPr>
               <w:t>Diagramas Clases Análisis</w:t>
@@ -2369,7 +2350,7 @@
         </w:p>
         <w:p>
           <w:pPr>
-            <w:pStyle w:val="TOC3"/>
+            <w:pStyle w:val="TDC3"/>
             <w:tabs>
               <w:tab w:val="right" w:leader="dot" w:pos="8828"/>
             </w:tabs>
@@ -2382,7 +2363,7 @@
           <w:hyperlink w:anchor="_Toc333442496" w:history="1">
             <w:r>
               <w:rPr>
-                <w:rStyle w:val="Hyperlink"/>
+                <w:rStyle w:val="Hipervnculo"/>
                 <w:noProof/>
               </w:rPr>
               <w:t>CU1: Crear Proyecto</w:t>
@@ -2439,7 +2420,7 @@
         </w:p>
         <w:p>
           <w:pPr>
-            <w:pStyle w:val="TOC3"/>
+            <w:pStyle w:val="TDC3"/>
             <w:tabs>
               <w:tab w:val="right" w:leader="dot" w:pos="8828"/>
             </w:tabs>
@@ -2452,7 +2433,7 @@
           <w:hyperlink w:anchor="_Toc333442497" w:history="1">
             <w:r>
               <w:rPr>
-                <w:rStyle w:val="Hyperlink"/>
+                <w:rStyle w:val="Hipervnculo"/>
                 <w:noProof/>
               </w:rPr>
               <w:t>CU2: Crear Solicitud de Tarea</w:t>
@@ -2509,7 +2490,7 @@
         </w:p>
         <w:p>
           <w:pPr>
-            <w:pStyle w:val="TOC3"/>
+            <w:pStyle w:val="TDC3"/>
             <w:tabs>
               <w:tab w:val="right" w:leader="dot" w:pos="8828"/>
             </w:tabs>
@@ -2522,7 +2503,7 @@
           <w:hyperlink w:anchor="_Toc333442498" w:history="1">
             <w:r>
               <w:rPr>
-                <w:rStyle w:val="Hyperlink"/>
+                <w:rStyle w:val="Hipervnculo"/>
                 <w:noProof/>
               </w:rPr>
               <w:t>CU17: Modificar Solicitud de Tarea</w:t>
@@ -2579,7 +2560,7 @@
         </w:p>
         <w:p>
           <w:pPr>
-            <w:pStyle w:val="TOC3"/>
+            <w:pStyle w:val="TDC3"/>
             <w:tabs>
               <w:tab w:val="right" w:leader="dot" w:pos="8828"/>
             </w:tabs>
@@ -2592,7 +2573,7 @@
           <w:hyperlink w:anchor="_Toc333442499" w:history="1">
             <w:r>
               <w:rPr>
-                <w:rStyle w:val="Hyperlink"/>
+                <w:rStyle w:val="Hipervnculo"/>
                 <w:noProof/>
               </w:rPr>
               <w:t>CU18: Registrar Documento de Solicitud de Tarea</w:t>
@@ -2649,7 +2630,7 @@
         </w:p>
         <w:p>
           <w:pPr>
-            <w:pStyle w:val="TOC3"/>
+            <w:pStyle w:val="TDC3"/>
             <w:tabs>
               <w:tab w:val="right" w:leader="dot" w:pos="8828"/>
             </w:tabs>
@@ -2662,7 +2643,7 @@
           <w:hyperlink w:anchor="_Toc333442500" w:history="1">
             <w:r>
               <w:rPr>
-                <w:rStyle w:val="Hyperlink"/>
+                <w:rStyle w:val="Hipervnculo"/>
                 <w:noProof/>
               </w:rPr>
               <w:t>CU24: Gestionar Solicitud de Tarea</w:t>
@@ -2719,7 +2700,7 @@
         </w:p>
         <w:p>
           <w:pPr>
-            <w:pStyle w:val="TOC3"/>
+            <w:pStyle w:val="TDC3"/>
             <w:tabs>
               <w:tab w:val="right" w:leader="dot" w:pos="8828"/>
             </w:tabs>
@@ -2732,7 +2713,7 @@
           <w:hyperlink w:anchor="_Toc333442501" w:history="1">
             <w:r>
               <w:rPr>
-                <w:rStyle w:val="Hyperlink"/>
+                <w:rStyle w:val="Hipervnculo"/>
                 <w:noProof/>
               </w:rPr>
               <w:t>CU25: Consultar Solicitud de Tarea</w:t>
@@ -2789,7 +2770,7 @@
         </w:p>
         <w:p>
           <w:pPr>
-            <w:pStyle w:val="TOC3"/>
+            <w:pStyle w:val="TDC3"/>
             <w:tabs>
               <w:tab w:val="right" w:leader="dot" w:pos="8828"/>
             </w:tabs>
@@ -2802,7 +2783,7 @@
           <w:hyperlink w:anchor="_Toc333442502" w:history="1">
             <w:r>
               <w:rPr>
-                <w:rStyle w:val="Hyperlink"/>
+                <w:rStyle w:val="Hipervnculo"/>
                 <w:noProof/>
               </w:rPr>
               <w:t>CU29: Asignar proyecto a administrador de Proyectos</w:t>
@@ -2859,7 +2840,7 @@
         </w:p>
         <w:p>
           <w:pPr>
-            <w:pStyle w:val="TOC3"/>
+            <w:pStyle w:val="TDC3"/>
             <w:tabs>
               <w:tab w:val="right" w:leader="dot" w:pos="8828"/>
             </w:tabs>
@@ -2872,7 +2853,7 @@
           <w:hyperlink w:anchor="_Toc333442503" w:history="1">
             <w:r>
               <w:rPr>
-                <w:rStyle w:val="Hyperlink"/>
+                <w:rStyle w:val="Hipervnculo"/>
                 <w:noProof/>
               </w:rPr>
               <w:t>CU31: Seleccionar proyecto a gestionar</w:t>
@@ -2929,7 +2910,7 @@
         </w:p>
         <w:p>
           <w:pPr>
-            <w:pStyle w:val="TOC3"/>
+            <w:pStyle w:val="TDC3"/>
             <w:tabs>
               <w:tab w:val="right" w:leader="dot" w:pos="8828"/>
             </w:tabs>
@@ -2942,7 +2923,7 @@
           <w:hyperlink w:anchor="_Toc333442504" w:history="1">
             <w:r>
               <w:rPr>
-                <w:rStyle w:val="Hyperlink"/>
+                <w:rStyle w:val="Hipervnculo"/>
                 <w:noProof/>
               </w:rPr>
               <w:t>CU43: Registrar documento de integrante de cuadrilla</w:t>
@@ -2999,7 +2980,7 @@
         </w:p>
         <w:p>
           <w:pPr>
-            <w:pStyle w:val="TOC3"/>
+            <w:pStyle w:val="TDC3"/>
             <w:tabs>
               <w:tab w:val="right" w:leader="dot" w:pos="8828"/>
             </w:tabs>
@@ -3012,7 +2993,7 @@
           <w:hyperlink w:anchor="_Toc333442505" w:history="1">
             <w:r>
               <w:rPr>
-                <w:rStyle w:val="Hyperlink"/>
+                <w:rStyle w:val="Hipervnculo"/>
                 <w:noProof/>
               </w:rPr>
               <w:t>CU47: Registrar permiso de acceso a sitio</w:t>
@@ -3069,7 +3050,7 @@
         </w:p>
         <w:p>
           <w:pPr>
-            <w:pStyle w:val="TOC3"/>
+            <w:pStyle w:val="TDC3"/>
             <w:tabs>
               <w:tab w:val="right" w:leader="dot" w:pos="8828"/>
             </w:tabs>
@@ -3082,7 +3063,7 @@
           <w:hyperlink w:anchor="_Toc333442506" w:history="1">
             <w:r>
               <w:rPr>
-                <w:rStyle w:val="Hyperlink"/>
+                <w:rStyle w:val="Hipervnculo"/>
                 <w:noProof/>
               </w:rPr>
               <w:t>CU62: Iniciar Sesión</w:t>
@@ -3139,7 +3120,7 @@
         </w:p>
         <w:p>
           <w:pPr>
-            <w:pStyle w:val="TOC3"/>
+            <w:pStyle w:val="TDC3"/>
             <w:tabs>
               <w:tab w:val="right" w:leader="dot" w:pos="8828"/>
             </w:tabs>
@@ -3152,7 +3133,7 @@
           <w:hyperlink w:anchor="_Toc333442507" w:history="1">
             <w:r>
               <w:rPr>
-                <w:rStyle w:val="Hyperlink"/>
+                <w:rStyle w:val="Hipervnculo"/>
                 <w:noProof/>
               </w:rPr>
               <w:t>CU63: Cerrar Sesión</w:t>
@@ -3209,7 +3190,7 @@
         </w:p>
         <w:p>
           <w:pPr>
-            <w:pStyle w:val="TOC3"/>
+            <w:pStyle w:val="TDC3"/>
             <w:tabs>
               <w:tab w:val="right" w:leader="dot" w:pos="8828"/>
             </w:tabs>
@@ -3222,7 +3203,7 @@
           <w:hyperlink w:anchor="_Toc333442508" w:history="1">
             <w:r>
               <w:rPr>
-                <w:rStyle w:val="Hyperlink"/>
+                <w:rStyle w:val="Hipervnculo"/>
                 <w:noProof/>
               </w:rPr>
               <w:t>CU69: Gestionar Integrante de Cuadrilla</w:t>
@@ -3279,7 +3260,7 @@
         </w:p>
         <w:p>
           <w:pPr>
-            <w:pStyle w:val="TOC3"/>
+            <w:pStyle w:val="TDC3"/>
             <w:tabs>
               <w:tab w:val="right" w:leader="dot" w:pos="8828"/>
             </w:tabs>
@@ -3292,7 +3273,7 @@
           <w:hyperlink w:anchor="_Toc333442509" w:history="1">
             <w:r>
               <w:rPr>
-                <w:rStyle w:val="Hyperlink"/>
+                <w:rStyle w:val="Hipervnculo"/>
                 <w:noProof/>
               </w:rPr>
               <w:t>CU74: Gestionar Cuadrilla</w:t>
@@ -3349,7 +3330,7 @@
         </w:p>
         <w:p>
           <w:pPr>
-            <w:pStyle w:val="TOC3"/>
+            <w:pStyle w:val="TDC3"/>
             <w:tabs>
               <w:tab w:val="right" w:leader="dot" w:pos="8828"/>
             </w:tabs>
@@ -3362,7 +3343,7 @@
           <w:hyperlink w:anchor="_Toc333442510" w:history="1">
             <w:r>
               <w:rPr>
-                <w:rStyle w:val="Hyperlink"/>
+                <w:rStyle w:val="Hipervnculo"/>
                 <w:noProof/>
               </w:rPr>
               <w:t>CU75: Consultar Cuadrilla</w:t>
@@ -3419,7 +3400,7 @@
         </w:p>
         <w:p>
           <w:pPr>
-            <w:pStyle w:val="TOC3"/>
+            <w:pStyle w:val="TDC3"/>
             <w:tabs>
               <w:tab w:val="right" w:leader="dot" w:pos="8828"/>
             </w:tabs>
@@ -3432,7 +3413,7 @@
           <w:hyperlink w:anchor="_Toc333442511" w:history="1">
             <w:r>
               <w:rPr>
-                <w:rStyle w:val="Hyperlink"/>
+                <w:rStyle w:val="Hipervnculo"/>
                 <w:noProof/>
               </w:rPr>
               <w:t>CU76: Registrar Cuadrilla</w:t>
@@ -3489,7 +3470,7 @@
         </w:p>
         <w:p>
           <w:pPr>
-            <w:pStyle w:val="TOC3"/>
+            <w:pStyle w:val="TDC3"/>
             <w:tabs>
               <w:tab w:val="right" w:leader="dot" w:pos="8828"/>
             </w:tabs>
@@ -3502,7 +3483,7 @@
           <w:hyperlink w:anchor="_Toc333442512" w:history="1">
             <w:r>
               <w:rPr>
-                <w:rStyle w:val="Hyperlink"/>
+                <w:rStyle w:val="Hipervnculo"/>
                 <w:noProof/>
               </w:rPr>
               <w:t>CU77: Eliminar Cuadrilla</w:t>
@@ -3559,7 +3540,7 @@
         </w:p>
         <w:p>
           <w:pPr>
-            <w:pStyle w:val="TOC3"/>
+            <w:pStyle w:val="TDC3"/>
             <w:tabs>
               <w:tab w:val="right" w:leader="dot" w:pos="8828"/>
             </w:tabs>
@@ -3572,7 +3553,7 @@
           <w:hyperlink w:anchor="_Toc333442513" w:history="1">
             <w:r>
               <w:rPr>
-                <w:rStyle w:val="Hyperlink"/>
+                <w:rStyle w:val="Hipervnculo"/>
                 <w:noProof/>
               </w:rPr>
               <w:t>CU78: Modificar Cuadrilla</w:t>
@@ -3629,7 +3610,7 @@
         </w:p>
         <w:p>
           <w:pPr>
-            <w:pStyle w:val="TOC1"/>
+            <w:pStyle w:val="TDC1"/>
             <w:tabs>
               <w:tab w:val="right" w:leader="dot" w:pos="8828"/>
             </w:tabs>
@@ -3642,7 +3623,7 @@
           <w:hyperlink w:anchor="_Toc333442514" w:history="1">
             <w:r>
               <w:rPr>
-                <w:rStyle w:val="Hyperlink"/>
+                <w:rStyle w:val="Hipervnculo"/>
                 <w:noProof/>
               </w:rPr>
               <w:t>Diagramas de Estado</w:t>
@@ -3699,7 +3680,7 @@
         </w:p>
         <w:p>
           <w:pPr>
-            <w:pStyle w:val="TOC3"/>
+            <w:pStyle w:val="TDC3"/>
             <w:tabs>
               <w:tab w:val="right" w:leader="dot" w:pos="8828"/>
             </w:tabs>
@@ -3712,7 +3693,7 @@
           <w:hyperlink w:anchor="_Toc333442515" w:history="1">
             <w:r>
               <w:rPr>
-                <w:rStyle w:val="Hyperlink"/>
+                <w:rStyle w:val="Hipervnculo"/>
                 <w:noProof/>
               </w:rPr>
               <w:t>Documento</w:t>
@@ -3769,7 +3750,7 @@
         </w:p>
         <w:p>
           <w:pPr>
-            <w:pStyle w:val="TOC3"/>
+            <w:pStyle w:val="TDC3"/>
             <w:tabs>
               <w:tab w:val="right" w:leader="dot" w:pos="8828"/>
             </w:tabs>
@@ -3782,7 +3763,7 @@
           <w:hyperlink w:anchor="_Toc333442516" w:history="1">
             <w:r>
               <w:rPr>
-                <w:rStyle w:val="Hyperlink"/>
+                <w:rStyle w:val="Hipervnculo"/>
                 <w:noProof/>
               </w:rPr>
               <w:t>Proyecto</w:t>
@@ -3839,7 +3820,7 @@
         </w:p>
         <w:p>
           <w:pPr>
-            <w:pStyle w:val="TOC3"/>
+            <w:pStyle w:val="TDC3"/>
             <w:tabs>
               <w:tab w:val="right" w:leader="dot" w:pos="8828"/>
             </w:tabs>
@@ -3852,7 +3833,7 @@
           <w:hyperlink w:anchor="_Toc333442517" w:history="1">
             <w:r>
               <w:rPr>
-                <w:rStyle w:val="Hyperlink"/>
+                <w:rStyle w:val="Hipervnculo"/>
                 <w:noProof/>
               </w:rPr>
               <w:t>Solicitud de Tarea</w:t>
@@ -3909,7 +3890,7 @@
         </w:p>
         <w:p>
           <w:pPr>
-            <w:pStyle w:val="TOC3"/>
+            <w:pStyle w:val="TDC3"/>
             <w:tabs>
               <w:tab w:val="right" w:leader="dot" w:pos="8828"/>
             </w:tabs>
@@ -3922,7 +3903,7 @@
           <w:hyperlink w:anchor="_Toc333442518" w:history="1">
             <w:r>
               <w:rPr>
-                <w:rStyle w:val="Hyperlink"/>
+                <w:rStyle w:val="Hipervnculo"/>
                 <w:noProof/>
               </w:rPr>
               <w:t>Tarea</w:t>
@@ -3992,7 +3973,7 @@
     <w:p>
       <w:pPr>
         <w:sectPr>
-          <w:footerReference w:type="default" r:id="rId12"/>
+          <w:footerReference w:type="default" r:id="rId11"/>
           <w:pgSz w:w="12240" w:h="15840"/>
           <w:pgMar w:top="1417" w:right="1701" w:bottom="1417" w:left="1701" w:header="708" w:footer="708" w:gutter="0"/>
           <w:pgNumType w:start="1"/>
@@ -4003,7 +3984,7 @@
     </w:p>
     <w:p>
       <w:pPr>
-        <w:pStyle w:val="Heading1"/>
+        <w:pStyle w:val="Ttulo1"/>
       </w:pPr>
       <w:bookmarkStart w:id="1" w:name="_Toc333442475"/>
       <w:r>
@@ -4041,23 +4022,7 @@
           <w:sz w:val="20"/>
           <w:szCs w:val="20"/>
         </w:rPr>
-        <w:t xml:space="preserve">Este modelo apunta a estructurar el sistema independientemente del entorno real de la implementación. Es aquí que definimos la estructura estable, robusta y </w:t>
-      </w:r>
-      <w:proofErr w:type="spellStart"/>
-      <w:r>
-        <w:rPr>
-          <w:sz w:val="20"/>
-          <w:szCs w:val="20"/>
-        </w:rPr>
-        <w:t>mantenible</w:t>
-      </w:r>
-      <w:proofErr w:type="spellEnd"/>
-      <w:r>
-        <w:rPr>
-          <w:sz w:val="20"/>
-          <w:szCs w:val="20"/>
-        </w:rPr>
-        <w:t xml:space="preserve"> que es también extensible</w:t>
+        <w:t>Este modelo apunta a estructurar el sistema independientemente del entorno real de la implementación. Es aquí que definimos la estructura estable, robusta y mantenible que es también extensible</w:t>
       </w:r>
       <w:r>
         <w:rPr>
@@ -4220,7 +4185,7 @@
     </w:p>
     <w:p>
       <w:pPr>
-        <w:pStyle w:val="Heading1"/>
+        <w:pStyle w:val="Ttulo1"/>
       </w:pPr>
       <w:bookmarkStart w:id="2" w:name="_Toc333442476"/>
       <w:r>
@@ -4233,7 +4198,7 @@
     </w:p>
     <w:p>
       <w:pPr>
-        <w:pStyle w:val="Heading3"/>
+        <w:pStyle w:val="Ttulo3"/>
       </w:pPr>
       <w:bookmarkStart w:id="3" w:name="_Toc333442477"/>
       <w:r>
@@ -4245,7 +4210,7 @@
       <w:r>
         <w:rPr>
           <w:noProof/>
-          <w:lang w:val="en-US"/>
+          <w:lang w:val="es-ES" w:eastAsia="es-ES"/>
         </w:rPr>
         <w:drawing>
           <wp:inline distT="0" distB="0" distL="0" distR="0">
@@ -4263,10 +4228,10 @@
                     <pic:cNvPicPr/>
                   </pic:nvPicPr>
                   <pic:blipFill>
-                    <a:blip r:embed="rId13">
+                    <a:blip r:embed="rId12">
                       <a:extLst>
                         <a:ext uri="{28A0092B-C50C-407E-A947-70E740481C1C}">
-                          <a14:useLocalDpi xmlns:a14="http://schemas.microsoft.com/office/drawing/2010/main" val="0"/>
+                          <a14:useLocalDpi xmlns:a14="http://schemas.microsoft.com/office/drawing/2010/main" xmlns:wps="http://schemas.microsoft.com/office/word/2010/wordprocessingShape" xmlns:wpi="http://schemas.microsoft.com/office/word/2010/wordprocessingInk" xmlns:wpg="http://schemas.microsoft.com/office/word/2010/wordprocessingGroup" xmlns:w14="http://schemas.microsoft.com/office/word/2010/wordml" xmlns:w="http://schemas.openxmlformats.org/wordprocessingml/2006/main" xmlns:w10="urn:schemas-microsoft-com:office:word" xmlns:wp14="http://schemas.microsoft.com/office/word/2010/wordprocessingDrawing" xmlns:v="urn:schemas-microsoft-com:vml" xmlns:o="urn:schemas-microsoft-com:office:office" xmlns:mc="http://schemas.openxmlformats.org/markup-compatibility/2006" xmlns:wpc="http://schemas.microsoft.com/office/word/2010/wordprocessingCanvas" xmlns="" val="0"/>
                         </a:ext>
                       </a:extLst>
                     </a:blip>
@@ -4292,7 +4257,7 @@
     </w:p>
     <w:p>
       <w:pPr>
-        <w:pStyle w:val="Heading3"/>
+        <w:pStyle w:val="Ttulo3"/>
       </w:pPr>
       <w:bookmarkStart w:id="4" w:name="_Toc333442478"/>
       <w:r>
@@ -4305,13 +4270,13 @@
       <w:r>
         <w:rPr>
           <w:noProof/>
-          <w:lang w:val="en-US"/>
+          <w:lang w:val="es-ES" w:eastAsia="es-ES"/>
         </w:rPr>
         <w:drawing>
-          <wp:inline distT="0" distB="0" distL="0" distR="0" wp14:anchorId="220880B5" wp14:editId="3B3E6E0E">
-            <wp:extent cx="5612130" cy="3566795"/>
-            <wp:effectExtent l="0" t="0" r="0" b="0"/>
-            <wp:docPr id="16" name="0 Imagen"/>
+          <wp:inline distT="0" distB="0" distL="0" distR="0">
+            <wp:extent cx="5612130" cy="4066910"/>
+            <wp:effectExtent l="19050" t="0" r="7620" b="0"/>
+            <wp:docPr id="7" name="Imagen 2"/>
             <wp:cNvGraphicFramePr>
               <a:graphicFrameLocks xmlns:a="http://schemas.openxmlformats.org/drawingml/2006/main" noChangeAspect="1"/>
             </wp:cNvGraphicFramePr>
@@ -4319,29 +4284,33 @@
               <a:graphicData uri="http://schemas.openxmlformats.org/drawingml/2006/picture">
                 <pic:pic xmlns:pic="http://schemas.openxmlformats.org/drawingml/2006/picture">
                   <pic:nvPicPr>
-                    <pic:cNvPr id="0" name="DiagComCrearSolicitudTarea - Curso Normal.jpg"/>
-                    <pic:cNvPicPr/>
+                    <pic:cNvPr id="0" name="Picture 2"/>
+                    <pic:cNvPicPr>
+                      <a:picLocks noChangeAspect="1" noChangeArrowheads="1"/>
+                    </pic:cNvPicPr>
                   </pic:nvPicPr>
                   <pic:blipFill>
-                    <a:blip r:embed="rId14">
-                      <a:extLst>
-                        <a:ext uri="{28A0092B-C50C-407E-A947-70E740481C1C}">
-                          <a14:useLocalDpi xmlns:a14="http://schemas.microsoft.com/office/drawing/2010/main" val="0"/>
-                        </a:ext>
-                      </a:extLst>
-                    </a:blip>
+                    <a:blip r:embed="rId13"/>
+                    <a:srcRect/>
                     <a:stretch>
                       <a:fillRect/>
                     </a:stretch>
                   </pic:blipFill>
-                  <pic:spPr>
+                  <pic:spPr bwMode="auto">
                     <a:xfrm>
                       <a:off x="0" y="0"/>
-                      <a:ext cx="5612130" cy="3566795"/>
+                      <a:ext cx="5612130" cy="4066910"/>
                     </a:xfrm>
                     <a:prstGeom prst="rect">
                       <a:avLst/>
                     </a:prstGeom>
+                    <a:noFill/>
+                    <a:ln w="9525">
+                      <a:noFill/>
+                      <a:miter lim="800000"/>
+                      <a:headEnd/>
+                      <a:tailEnd/>
+                    </a:ln>
                   </pic:spPr>
                 </pic:pic>
               </a:graphicData>
@@ -4352,10 +4321,11 @@
     </w:p>
     <w:p>
       <w:pPr>
-        <w:pStyle w:val="Heading3"/>
+        <w:pStyle w:val="Ttulo3"/>
       </w:pPr>
       <w:bookmarkStart w:id="5" w:name="_Toc333442479"/>
       <w:r>
+        <w:lastRenderedPageBreak/>
         <w:t>CU17: Modificar Solicitud de Tarea</w:t>
       </w:r>
       <w:bookmarkEnd w:id="5"/>
@@ -4364,10 +4334,10 @@
       <w:r>
         <w:rPr>
           <w:noProof/>
-          <w:lang w:val="en-US"/>
+          <w:lang w:val="es-ES" w:eastAsia="es-ES"/>
         </w:rPr>
         <w:drawing>
-          <wp:inline distT="0" distB="0" distL="0" distR="0" wp14:anchorId="6510E1CE" wp14:editId="53B38A0E">
+          <wp:inline distT="0" distB="0" distL="0" distR="0">
             <wp:extent cx="5612130" cy="3489960"/>
             <wp:effectExtent l="0" t="0" r="0" b="0"/>
             <wp:docPr id="14" name="0 Imagen"/>
@@ -4382,10 +4352,10 @@
                     <pic:cNvPicPr/>
                   </pic:nvPicPr>
                   <pic:blipFill>
-                    <a:blip r:embed="rId15" cstate="print">
+                    <a:blip r:embed="rId14" cstate="print">
                       <a:extLst>
                         <a:ext uri="{28A0092B-C50C-407E-A947-70E740481C1C}">
-                          <a14:useLocalDpi xmlns:a14="http://schemas.microsoft.com/office/drawing/2010/main" val="0"/>
+                          <a14:useLocalDpi xmlns:a14="http://schemas.microsoft.com/office/drawing/2010/main" xmlns:wps="http://schemas.microsoft.com/office/word/2010/wordprocessingShape" xmlns:wpi="http://schemas.microsoft.com/office/word/2010/wordprocessingInk" xmlns:wpg="http://schemas.microsoft.com/office/word/2010/wordprocessingGroup" xmlns:w14="http://schemas.microsoft.com/office/word/2010/wordml" xmlns:w="http://schemas.openxmlformats.org/wordprocessingml/2006/main" xmlns:w10="urn:schemas-microsoft-com:office:word" xmlns:wp14="http://schemas.microsoft.com/office/word/2010/wordprocessingDrawing" xmlns:v="urn:schemas-microsoft-com:vml" xmlns:o="urn:schemas-microsoft-com:office:office" xmlns:mc="http://schemas.openxmlformats.org/markup-compatibility/2006" xmlns:wpc="http://schemas.microsoft.com/office/word/2010/wordprocessingCanvas" xmlns="" val="0"/>
                         </a:ext>
                       </a:extLst>
                     </a:blip>
@@ -4412,11 +4382,10 @@
     <w:p/>
     <w:p>
       <w:pPr>
-        <w:pStyle w:val="Heading3"/>
+        <w:pStyle w:val="Ttulo3"/>
       </w:pPr>
       <w:bookmarkStart w:id="6" w:name="_Toc333442480"/>
       <w:r>
-        <w:lastRenderedPageBreak/>
         <w:t>CU18: Registrar Documento de Solicitud de Tarea</w:t>
       </w:r>
       <w:bookmarkEnd w:id="6"/>
@@ -4437,13 +4406,13 @@
           <w:bCs/>
           <w:noProof/>
           <w:color w:val="4F81BD" w:themeColor="accent1"/>
-          <w:lang w:val="en-US"/>
+          <w:lang w:val="es-ES" w:eastAsia="es-ES"/>
         </w:rPr>
         <w:drawing>
-          <wp:inline distT="0" distB="0" distL="0" distR="0" wp14:anchorId="5E340160" wp14:editId="0C25A03C">
-            <wp:extent cx="5612130" cy="2369820"/>
-            <wp:effectExtent l="0" t="0" r="0" b="0"/>
-            <wp:docPr id="2" name="0 Imagen"/>
+          <wp:inline distT="0" distB="0" distL="0" distR="0">
+            <wp:extent cx="5612130" cy="2522768"/>
+            <wp:effectExtent l="19050" t="0" r="7620" b="0"/>
+            <wp:docPr id="9" name="Imagen 5"/>
             <wp:cNvGraphicFramePr>
               <a:graphicFrameLocks xmlns:a="http://schemas.openxmlformats.org/drawingml/2006/main" noChangeAspect="1"/>
             </wp:cNvGraphicFramePr>
@@ -4451,29 +4420,33 @@
               <a:graphicData uri="http://schemas.openxmlformats.org/drawingml/2006/picture">
                 <pic:pic xmlns:pic="http://schemas.openxmlformats.org/drawingml/2006/picture">
                   <pic:nvPicPr>
-                    <pic:cNvPr id="0" name="DiagComRegistrarDocumentoSolicitudTarea-Curso Normal.jpg"/>
-                    <pic:cNvPicPr/>
+                    <pic:cNvPr id="0" name="Picture 5"/>
+                    <pic:cNvPicPr>
+                      <a:picLocks noChangeAspect="1" noChangeArrowheads="1"/>
+                    </pic:cNvPicPr>
                   </pic:nvPicPr>
                   <pic:blipFill>
-                    <a:blip r:embed="rId16">
-                      <a:extLst>
-                        <a:ext uri="{28A0092B-C50C-407E-A947-70E740481C1C}">
-                          <a14:useLocalDpi xmlns:a14="http://schemas.microsoft.com/office/drawing/2010/main" val="0"/>
-                        </a:ext>
-                      </a:extLst>
-                    </a:blip>
+                    <a:blip r:embed="rId15"/>
+                    <a:srcRect/>
                     <a:stretch>
                       <a:fillRect/>
                     </a:stretch>
                   </pic:blipFill>
-                  <pic:spPr>
+                  <pic:spPr bwMode="auto">
                     <a:xfrm>
                       <a:off x="0" y="0"/>
-                      <a:ext cx="5612130" cy="2369820"/>
+                      <a:ext cx="5612130" cy="2522768"/>
                     </a:xfrm>
                     <a:prstGeom prst="rect">
                       <a:avLst/>
                     </a:prstGeom>
+                    <a:noFill/>
+                    <a:ln w="9525">
+                      <a:noFill/>
+                      <a:miter lim="800000"/>
+                      <a:headEnd/>
+                      <a:tailEnd/>
+                    </a:ln>
                   </pic:spPr>
                 </pic:pic>
               </a:graphicData>
@@ -4484,10 +4457,11 @@
     </w:p>
     <w:p>
       <w:pPr>
-        <w:pStyle w:val="Heading3"/>
+        <w:pStyle w:val="Ttulo3"/>
       </w:pPr>
       <w:bookmarkStart w:id="7" w:name="_Toc333442481"/>
       <w:r>
+        <w:lastRenderedPageBreak/>
         <w:t>CU24: Gestionar Solicitud de Tarea</w:t>
       </w:r>
       <w:bookmarkEnd w:id="7"/>
@@ -4496,10 +4470,10 @@
       <w:r>
         <w:rPr>
           <w:noProof/>
-          <w:lang w:val="en-US"/>
+          <w:lang w:val="es-ES" w:eastAsia="es-ES"/>
         </w:rPr>
         <w:drawing>
-          <wp:inline distT="0" distB="0" distL="0" distR="0" wp14:anchorId="29C41C58" wp14:editId="63802CF7">
+          <wp:inline distT="0" distB="0" distL="0" distR="0">
             <wp:extent cx="5612130" cy="2408555"/>
             <wp:effectExtent l="0" t="0" r="0" b="0"/>
             <wp:docPr id="8" name="0 Imagen"/>
@@ -4514,10 +4488,10 @@
                     <pic:cNvPicPr/>
                   </pic:nvPicPr>
                   <pic:blipFill>
-                    <a:blip r:embed="rId17">
+                    <a:blip r:embed="rId16">
                       <a:extLst>
                         <a:ext uri="{28A0092B-C50C-407E-A947-70E740481C1C}">
-                          <a14:useLocalDpi xmlns:a14="http://schemas.microsoft.com/office/drawing/2010/main" val="0"/>
+                          <a14:useLocalDpi xmlns:a14="http://schemas.microsoft.com/office/drawing/2010/main" xmlns:wps="http://schemas.microsoft.com/office/word/2010/wordprocessingShape" xmlns:wpi="http://schemas.microsoft.com/office/word/2010/wordprocessingInk" xmlns:wpg="http://schemas.microsoft.com/office/word/2010/wordprocessingGroup" xmlns:w14="http://schemas.microsoft.com/office/word/2010/wordml" xmlns:w="http://schemas.openxmlformats.org/wordprocessingml/2006/main" xmlns:w10="urn:schemas-microsoft-com:office:word" xmlns:wp14="http://schemas.microsoft.com/office/word/2010/wordprocessingDrawing" xmlns:v="urn:schemas-microsoft-com:vml" xmlns:o="urn:schemas-microsoft-com:office:office" xmlns:mc="http://schemas.openxmlformats.org/markup-compatibility/2006" xmlns:wpc="http://schemas.microsoft.com/office/word/2010/wordprocessingCanvas" xmlns="" val="0"/>
                         </a:ext>
                       </a:extLst>
                     </a:blip>
@@ -4544,11 +4518,10 @@
     <w:p/>
     <w:p>
       <w:pPr>
-        <w:pStyle w:val="Heading3"/>
+        <w:pStyle w:val="Ttulo3"/>
       </w:pPr>
       <w:bookmarkStart w:id="8" w:name="_Toc333442482"/>
       <w:r>
-        <w:lastRenderedPageBreak/>
         <w:t>CU25: Consultar Solicitud de Tarea</w:t>
       </w:r>
       <w:bookmarkEnd w:id="8"/>
@@ -4557,10 +4530,10 @@
       <w:r>
         <w:rPr>
           <w:noProof/>
-          <w:lang w:val="en-US"/>
+          <w:lang w:val="es-ES" w:eastAsia="es-ES"/>
         </w:rPr>
         <w:drawing>
-          <wp:inline distT="0" distB="0" distL="0" distR="0" wp14:anchorId="4749E722" wp14:editId="7934D04D">
+          <wp:inline distT="0" distB="0" distL="0" distR="0">
             <wp:extent cx="5612130" cy="4112895"/>
             <wp:effectExtent l="0" t="0" r="0" b="0"/>
             <wp:docPr id="10" name="0 Imagen"/>
@@ -4575,10 +4548,10 @@
                     <pic:cNvPicPr/>
                   </pic:nvPicPr>
                   <pic:blipFill>
-                    <a:blip r:embed="rId18">
+                    <a:blip r:embed="rId17">
                       <a:extLst>
                         <a:ext uri="{28A0092B-C50C-407E-A947-70E740481C1C}">
-                          <a14:useLocalDpi xmlns:a14="http://schemas.microsoft.com/office/drawing/2010/main" val="0"/>
+                          <a14:useLocalDpi xmlns:a14="http://schemas.microsoft.com/office/drawing/2010/main" xmlns:wps="http://schemas.microsoft.com/office/word/2010/wordprocessingShape" xmlns:wpi="http://schemas.microsoft.com/office/word/2010/wordprocessingInk" xmlns:wpg="http://schemas.microsoft.com/office/word/2010/wordprocessingGroup" xmlns:w14="http://schemas.microsoft.com/office/word/2010/wordml" xmlns:w="http://schemas.openxmlformats.org/wordprocessingml/2006/main" xmlns:w10="urn:schemas-microsoft-com:office:word" xmlns:wp14="http://schemas.microsoft.com/office/word/2010/wordprocessingDrawing" xmlns:v="urn:schemas-microsoft-com:vml" xmlns:o="urn:schemas-microsoft-com:office:office" xmlns:mc="http://schemas.openxmlformats.org/markup-compatibility/2006" xmlns:wpc="http://schemas.microsoft.com/office/word/2010/wordprocessingCanvas" xmlns="" val="0"/>
                         </a:ext>
                       </a:extLst>
                     </a:blip>
@@ -4604,10 +4577,11 @@
     </w:p>
     <w:p>
       <w:pPr>
-        <w:pStyle w:val="Heading3"/>
+        <w:pStyle w:val="Ttulo3"/>
       </w:pPr>
       <w:bookmarkStart w:id="9" w:name="_Toc333442483"/>
       <w:r>
+        <w:lastRenderedPageBreak/>
         <w:t>CU29: Asignar proyecto a administrador de Proyectos</w:t>
       </w:r>
       <w:bookmarkEnd w:id="9"/>
@@ -4616,10 +4590,10 @@
       <w:r>
         <w:rPr>
           <w:noProof/>
-          <w:lang w:val="en-US"/>
+          <w:lang w:val="es-ES" w:eastAsia="es-ES"/>
         </w:rPr>
         <w:drawing>
-          <wp:inline distT="0" distB="0" distL="0" distR="0" wp14:anchorId="7A2808B7" wp14:editId="6CE3404D">
+          <wp:inline distT="0" distB="0" distL="0" distR="0">
             <wp:extent cx="5612130" cy="2704465"/>
             <wp:effectExtent l="0" t="0" r="0" b="0"/>
             <wp:docPr id="5" name="0 Imagen"/>
@@ -4634,10 +4608,10 @@
                     <pic:cNvPicPr/>
                   </pic:nvPicPr>
                   <pic:blipFill>
-                    <a:blip r:embed="rId19">
+                    <a:blip r:embed="rId18">
                       <a:extLst>
                         <a:ext uri="{28A0092B-C50C-407E-A947-70E740481C1C}">
-                          <a14:useLocalDpi xmlns:a14="http://schemas.microsoft.com/office/drawing/2010/main" val="0"/>
+                          <a14:useLocalDpi xmlns:a14="http://schemas.microsoft.com/office/drawing/2010/main" xmlns:wps="http://schemas.microsoft.com/office/word/2010/wordprocessingShape" xmlns:wpi="http://schemas.microsoft.com/office/word/2010/wordprocessingInk" xmlns:wpg="http://schemas.microsoft.com/office/word/2010/wordprocessingGroup" xmlns:w14="http://schemas.microsoft.com/office/word/2010/wordml" xmlns:w="http://schemas.openxmlformats.org/wordprocessingml/2006/main" xmlns:w10="urn:schemas-microsoft-com:office:word" xmlns:wp14="http://schemas.microsoft.com/office/word/2010/wordprocessingDrawing" xmlns:v="urn:schemas-microsoft-com:vml" xmlns:o="urn:schemas-microsoft-com:office:office" xmlns:mc="http://schemas.openxmlformats.org/markup-compatibility/2006" xmlns:wpc="http://schemas.microsoft.com/office/word/2010/wordprocessingCanvas" xmlns="" val="0"/>
                         </a:ext>
                       </a:extLst>
                     </a:blip>
@@ -4664,11 +4638,10 @@
     <w:p/>
     <w:p>
       <w:pPr>
-        <w:pStyle w:val="Heading3"/>
+        <w:pStyle w:val="Ttulo3"/>
       </w:pPr>
       <w:bookmarkStart w:id="10" w:name="_Toc333442484"/>
       <w:r>
-        <w:lastRenderedPageBreak/>
         <w:t>CU31: Seleccionar proyecto a gestionar</w:t>
       </w:r>
       <w:bookmarkEnd w:id="10"/>
@@ -4677,10 +4650,10 @@
       <w:r>
         <w:rPr>
           <w:noProof/>
-          <w:lang w:val="en-US"/>
+          <w:lang w:val="es-ES" w:eastAsia="es-ES"/>
         </w:rPr>
         <w:drawing>
-          <wp:inline distT="0" distB="0" distL="0" distR="0" wp14:anchorId="0C1B516B" wp14:editId="0F0F1B57">
+          <wp:inline distT="0" distB="0" distL="0" distR="0">
             <wp:extent cx="5612130" cy="2701925"/>
             <wp:effectExtent l="0" t="0" r="0" b="0"/>
             <wp:docPr id="6" name="0 Imagen"/>
@@ -4695,10 +4668,10 @@
                     <pic:cNvPicPr/>
                   </pic:nvPicPr>
                   <pic:blipFill>
-                    <a:blip r:embed="rId20">
+                    <a:blip r:embed="rId19">
                       <a:extLst>
                         <a:ext uri="{28A0092B-C50C-407E-A947-70E740481C1C}">
-                          <a14:useLocalDpi xmlns:a14="http://schemas.microsoft.com/office/drawing/2010/main" val="0"/>
+                          <a14:useLocalDpi xmlns:a14="http://schemas.microsoft.com/office/drawing/2010/main" xmlns:wps="http://schemas.microsoft.com/office/word/2010/wordprocessingShape" xmlns:wpi="http://schemas.microsoft.com/office/word/2010/wordprocessingInk" xmlns:wpg="http://schemas.microsoft.com/office/word/2010/wordprocessingGroup" xmlns:w14="http://schemas.microsoft.com/office/word/2010/wordml" xmlns:w="http://schemas.openxmlformats.org/wordprocessingml/2006/main" xmlns:w10="urn:schemas-microsoft-com:office:word" xmlns:wp14="http://schemas.microsoft.com/office/word/2010/wordprocessingDrawing" xmlns:v="urn:schemas-microsoft-com:vml" xmlns:o="urn:schemas-microsoft-com:office:office" xmlns:mc="http://schemas.openxmlformats.org/markup-compatibility/2006" xmlns:wpc="http://schemas.microsoft.com/office/word/2010/wordprocessingCanvas" xmlns="" val="0"/>
                         </a:ext>
                       </a:extLst>
                     </a:blip>
@@ -4725,10 +4698,11 @@
     <w:p/>
     <w:p>
       <w:pPr>
-        <w:pStyle w:val="Heading3"/>
+        <w:pStyle w:val="Ttulo3"/>
       </w:pPr>
       <w:bookmarkStart w:id="11" w:name="_Toc333442485"/>
       <w:r>
+        <w:lastRenderedPageBreak/>
         <w:t>CU43: Registrar documento de integrante de cuadrilla</w:t>
       </w:r>
       <w:bookmarkEnd w:id="11"/>
@@ -4737,7 +4711,7 @@
       <w:r>
         <w:rPr>
           <w:noProof/>
-          <w:lang w:val="en-US"/>
+          <w:lang w:val="es-ES" w:eastAsia="es-ES"/>
         </w:rPr>
         <w:drawing>
           <wp:inline distT="0" distB="0" distL="0" distR="0">
@@ -4755,10 +4729,10 @@
                     <pic:cNvPicPr/>
                   </pic:nvPicPr>
                   <pic:blipFill>
-                    <a:blip r:embed="rId21">
+                    <a:blip r:embed="rId20">
                       <a:extLst>
                         <a:ext uri="{28A0092B-C50C-407E-A947-70E740481C1C}">
-                          <a14:useLocalDpi xmlns:a14="http://schemas.microsoft.com/office/drawing/2010/main" val="0"/>
+                          <a14:useLocalDpi xmlns:a14="http://schemas.microsoft.com/office/drawing/2010/main" xmlns:wps="http://schemas.microsoft.com/office/word/2010/wordprocessingShape" xmlns:wpi="http://schemas.microsoft.com/office/word/2010/wordprocessingInk" xmlns:wpg="http://schemas.microsoft.com/office/word/2010/wordprocessingGroup" xmlns:w14="http://schemas.microsoft.com/office/word/2010/wordml" xmlns:w="http://schemas.openxmlformats.org/wordprocessingml/2006/main" xmlns:w10="urn:schemas-microsoft-com:office:word" xmlns:wp14="http://schemas.microsoft.com/office/word/2010/wordprocessingDrawing" xmlns:v="urn:schemas-microsoft-com:vml" xmlns:o="urn:schemas-microsoft-com:office:office" xmlns:mc="http://schemas.openxmlformats.org/markup-compatibility/2006" xmlns:wpc="http://schemas.microsoft.com/office/word/2010/wordprocessingCanvas" xmlns="" val="0"/>
                         </a:ext>
                       </a:extLst>
                     </a:blip>
@@ -4784,11 +4758,10 @@
     </w:p>
     <w:p>
       <w:pPr>
-        <w:pStyle w:val="Heading3"/>
+        <w:pStyle w:val="Ttulo3"/>
       </w:pPr>
       <w:bookmarkStart w:id="12" w:name="_Toc333442486"/>
       <w:r>
-        <w:lastRenderedPageBreak/>
         <w:t>CU47: Registrar permiso de acceso a sitio</w:t>
       </w:r>
       <w:bookmarkEnd w:id="12"/>
@@ -4797,7 +4770,7 @@
       <w:r>
         <w:rPr>
           <w:noProof/>
-          <w:lang w:val="en-US"/>
+          <w:lang w:val="es-ES" w:eastAsia="es-ES"/>
         </w:rPr>
         <w:drawing>
           <wp:inline distT="0" distB="0" distL="0" distR="0">
@@ -4815,10 +4788,10 @@
                     <pic:cNvPicPr/>
                   </pic:nvPicPr>
                   <pic:blipFill>
-                    <a:blip r:embed="rId22">
+                    <a:blip r:embed="rId21">
                       <a:extLst>
                         <a:ext uri="{28A0092B-C50C-407E-A947-70E740481C1C}">
-                          <a14:useLocalDpi xmlns:a14="http://schemas.microsoft.com/office/drawing/2010/main" val="0"/>
+                          <a14:useLocalDpi xmlns:a14="http://schemas.microsoft.com/office/drawing/2010/main" xmlns:wps="http://schemas.microsoft.com/office/word/2010/wordprocessingShape" xmlns:wpi="http://schemas.microsoft.com/office/word/2010/wordprocessingInk" xmlns:wpg="http://schemas.microsoft.com/office/word/2010/wordprocessingGroup" xmlns:w14="http://schemas.microsoft.com/office/word/2010/wordml" xmlns:w="http://schemas.openxmlformats.org/wordprocessingml/2006/main" xmlns:w10="urn:schemas-microsoft-com:office:word" xmlns:wp14="http://schemas.microsoft.com/office/word/2010/wordprocessingDrawing" xmlns:v="urn:schemas-microsoft-com:vml" xmlns:o="urn:schemas-microsoft-com:office:office" xmlns:mc="http://schemas.openxmlformats.org/markup-compatibility/2006" xmlns:wpc="http://schemas.microsoft.com/office/word/2010/wordprocessingCanvas" xmlns="" val="0"/>
                         </a:ext>
                       </a:extLst>
                     </a:blip>
@@ -4844,7 +4817,7 @@
     </w:p>
     <w:p>
       <w:pPr>
-        <w:pStyle w:val="Heading3"/>
+        <w:pStyle w:val="Ttulo3"/>
       </w:pPr>
       <w:bookmarkStart w:id="13" w:name="_Toc333442487"/>
       <w:r>
@@ -4874,7 +4847,7 @@
           <w:bCs/>
           <w:noProof/>
           <w:color w:val="4F81BD" w:themeColor="accent1"/>
-          <w:lang w:val="en-US"/>
+          <w:lang w:val="es-ES" w:eastAsia="es-ES"/>
         </w:rPr>
         <w:drawing>
           <wp:inline distT="0" distB="0" distL="0" distR="0">
@@ -4892,10 +4865,10 @@
                     <pic:cNvPicPr/>
                   </pic:nvPicPr>
                   <pic:blipFill>
-                    <a:blip r:embed="rId23">
+                    <a:blip r:embed="rId22">
                       <a:extLst>
                         <a:ext uri="{28A0092B-C50C-407E-A947-70E740481C1C}">
-                          <a14:useLocalDpi xmlns:a14="http://schemas.microsoft.com/office/drawing/2010/main" val="0"/>
+                          <a14:useLocalDpi xmlns:a14="http://schemas.microsoft.com/office/drawing/2010/main" xmlns:wps="http://schemas.microsoft.com/office/word/2010/wordprocessingShape" xmlns:wpi="http://schemas.microsoft.com/office/word/2010/wordprocessingInk" xmlns:wpg="http://schemas.microsoft.com/office/word/2010/wordprocessingGroup" xmlns:w14="http://schemas.microsoft.com/office/word/2010/wordml" xmlns:w="http://schemas.openxmlformats.org/wordprocessingml/2006/main" xmlns:w10="urn:schemas-microsoft-com:office:word" xmlns:wp14="http://schemas.microsoft.com/office/word/2010/wordprocessingDrawing" xmlns:v="urn:schemas-microsoft-com:vml" xmlns:o="urn:schemas-microsoft-com:office:office" xmlns:mc="http://schemas.openxmlformats.org/markup-compatibility/2006" xmlns:wpc="http://schemas.microsoft.com/office/word/2010/wordprocessingCanvas" xmlns="" val="0"/>
                         </a:ext>
                       </a:extLst>
                     </a:blip>
@@ -4921,10 +4894,11 @@
     </w:p>
     <w:p>
       <w:pPr>
-        <w:pStyle w:val="Heading3"/>
+        <w:pStyle w:val="Ttulo3"/>
       </w:pPr>
       <w:bookmarkStart w:id="14" w:name="_Toc333442488"/>
       <w:r>
+        <w:lastRenderedPageBreak/>
         <w:t>CU63: Cerrar Sesión</w:t>
       </w:r>
       <w:bookmarkEnd w:id="14"/>
@@ -4945,7 +4919,7 @@
           <w:bCs/>
           <w:noProof/>
           <w:color w:val="4F81BD" w:themeColor="accent1"/>
-          <w:lang w:val="en-US"/>
+          <w:lang w:val="es-ES" w:eastAsia="es-ES"/>
         </w:rPr>
         <w:drawing>
           <wp:inline distT="0" distB="0" distL="0" distR="0">
@@ -4963,10 +4937,10 @@
                     <pic:cNvPicPr/>
                   </pic:nvPicPr>
                   <pic:blipFill>
-                    <a:blip r:embed="rId24">
+                    <a:blip r:embed="rId23">
                       <a:extLst>
                         <a:ext uri="{28A0092B-C50C-407E-A947-70E740481C1C}">
-                          <a14:useLocalDpi xmlns:a14="http://schemas.microsoft.com/office/drawing/2010/main" val="0"/>
+                          <a14:useLocalDpi xmlns:a14="http://schemas.microsoft.com/office/drawing/2010/main" xmlns:wps="http://schemas.microsoft.com/office/word/2010/wordprocessingShape" xmlns:wpi="http://schemas.microsoft.com/office/word/2010/wordprocessingInk" xmlns:wpg="http://schemas.microsoft.com/office/word/2010/wordprocessingGroup" xmlns:w14="http://schemas.microsoft.com/office/word/2010/wordml" xmlns:w="http://schemas.openxmlformats.org/wordprocessingml/2006/main" xmlns:w10="urn:schemas-microsoft-com:office:word" xmlns:wp14="http://schemas.microsoft.com/office/word/2010/wordprocessingDrawing" xmlns:v="urn:schemas-microsoft-com:vml" xmlns:o="urn:schemas-microsoft-com:office:office" xmlns:mc="http://schemas.openxmlformats.org/markup-compatibility/2006" xmlns:wpc="http://schemas.microsoft.com/office/word/2010/wordprocessingCanvas" xmlns="" val="0"/>
                         </a:ext>
                       </a:extLst>
                     </a:blip>
@@ -4992,11 +4966,10 @@
     </w:p>
     <w:p>
       <w:pPr>
-        <w:pStyle w:val="Heading3"/>
+        <w:pStyle w:val="Ttulo3"/>
       </w:pPr>
       <w:bookmarkStart w:id="15" w:name="_Toc333442489"/>
       <w:r>
-        <w:lastRenderedPageBreak/>
         <w:t>CU69: Gestionar Integrante de Cuadrilla</w:t>
       </w:r>
       <w:bookmarkEnd w:id="15"/>
@@ -5005,7 +4978,7 @@
       <w:r>
         <w:rPr>
           <w:noProof/>
-          <w:lang w:val="en-US"/>
+          <w:lang w:val="es-ES" w:eastAsia="es-ES"/>
         </w:rPr>
         <w:drawing>
           <wp:inline distT="0" distB="0" distL="0" distR="0">
@@ -5023,10 +4996,10 @@
                     <pic:cNvPicPr/>
                   </pic:nvPicPr>
                   <pic:blipFill>
-                    <a:blip r:embed="rId25">
+                    <a:blip r:embed="rId24">
                       <a:extLst>
                         <a:ext uri="{28A0092B-C50C-407E-A947-70E740481C1C}">
-                          <a14:useLocalDpi xmlns:a14="http://schemas.microsoft.com/office/drawing/2010/main" val="0"/>
+                          <a14:useLocalDpi xmlns:a14="http://schemas.microsoft.com/office/drawing/2010/main" xmlns:wps="http://schemas.microsoft.com/office/word/2010/wordprocessingShape" xmlns:wpi="http://schemas.microsoft.com/office/word/2010/wordprocessingInk" xmlns:wpg="http://schemas.microsoft.com/office/word/2010/wordprocessingGroup" xmlns:w14="http://schemas.microsoft.com/office/word/2010/wordml" xmlns:w="http://schemas.openxmlformats.org/wordprocessingml/2006/main" xmlns:w10="urn:schemas-microsoft-com:office:word" xmlns:wp14="http://schemas.microsoft.com/office/word/2010/wordprocessingDrawing" xmlns:v="urn:schemas-microsoft-com:vml" xmlns:o="urn:schemas-microsoft-com:office:office" xmlns:mc="http://schemas.openxmlformats.org/markup-compatibility/2006" xmlns:wpc="http://schemas.microsoft.com/office/word/2010/wordprocessingCanvas" xmlns="" val="0"/>
                         </a:ext>
                       </a:extLst>
                     </a:blip>
@@ -5052,10 +5025,11 @@
     </w:p>
     <w:p>
       <w:pPr>
-        <w:pStyle w:val="Heading3"/>
+        <w:pStyle w:val="Ttulo3"/>
       </w:pPr>
       <w:bookmarkStart w:id="16" w:name="_Toc333442490"/>
       <w:r>
+        <w:lastRenderedPageBreak/>
         <w:t>CU74</w:t>
       </w:r>
       <w:r>
@@ -5070,7 +5044,7 @@
       <w:r>
         <w:rPr>
           <w:noProof/>
-          <w:lang w:val="en-US"/>
+          <w:lang w:val="es-ES" w:eastAsia="es-ES"/>
         </w:rPr>
         <w:drawing>
           <wp:inline distT="0" distB="0" distL="0" distR="0">
@@ -5088,10 +5062,10 @@
                     <pic:cNvPicPr/>
                   </pic:nvPicPr>
                   <pic:blipFill>
-                    <a:blip r:embed="rId26">
+                    <a:blip r:embed="rId25">
                       <a:extLst>
                         <a:ext uri="{28A0092B-C50C-407E-A947-70E740481C1C}">
-                          <a14:useLocalDpi xmlns:a14="http://schemas.microsoft.com/office/drawing/2010/main" val="0"/>
+                          <a14:useLocalDpi xmlns:a14="http://schemas.microsoft.com/office/drawing/2010/main" xmlns:wps="http://schemas.microsoft.com/office/word/2010/wordprocessingShape" xmlns:wpi="http://schemas.microsoft.com/office/word/2010/wordprocessingInk" xmlns:wpg="http://schemas.microsoft.com/office/word/2010/wordprocessingGroup" xmlns:w14="http://schemas.microsoft.com/office/word/2010/wordml" xmlns:w="http://schemas.openxmlformats.org/wordprocessingml/2006/main" xmlns:w10="urn:schemas-microsoft-com:office:word" xmlns:wp14="http://schemas.microsoft.com/office/word/2010/wordprocessingDrawing" xmlns:v="urn:schemas-microsoft-com:vml" xmlns:o="urn:schemas-microsoft-com:office:office" xmlns:mc="http://schemas.openxmlformats.org/markup-compatibility/2006" xmlns:wpc="http://schemas.microsoft.com/office/word/2010/wordprocessingCanvas" xmlns="" val="0"/>
                         </a:ext>
                       </a:extLst>
                     </a:blip>
@@ -5118,7 +5092,7 @@
     <w:p/>
     <w:p>
       <w:pPr>
-        <w:pStyle w:val="Heading3"/>
+        <w:pStyle w:val="Ttulo3"/>
       </w:pPr>
       <w:bookmarkStart w:id="17" w:name="_Toc333442491"/>
       <w:r>
@@ -5130,7 +5104,7 @@
       <w:r>
         <w:rPr>
           <w:noProof/>
-          <w:lang w:val="en-US"/>
+          <w:lang w:val="es-ES" w:eastAsia="es-ES"/>
         </w:rPr>
         <w:drawing>
           <wp:inline distT="0" distB="0" distL="0" distR="0">
@@ -5148,10 +5122,10 @@
                     <pic:cNvPicPr/>
                   </pic:nvPicPr>
                   <pic:blipFill>
-                    <a:blip r:embed="rId27">
+                    <a:blip r:embed="rId26">
                       <a:extLst>
                         <a:ext uri="{28A0092B-C50C-407E-A947-70E740481C1C}">
-                          <a14:useLocalDpi xmlns:a14="http://schemas.microsoft.com/office/drawing/2010/main" val="0"/>
+                          <a14:useLocalDpi xmlns:a14="http://schemas.microsoft.com/office/drawing/2010/main" xmlns:wps="http://schemas.microsoft.com/office/word/2010/wordprocessingShape" xmlns:wpi="http://schemas.microsoft.com/office/word/2010/wordprocessingInk" xmlns:wpg="http://schemas.microsoft.com/office/word/2010/wordprocessingGroup" xmlns:w14="http://schemas.microsoft.com/office/word/2010/wordml" xmlns:w="http://schemas.openxmlformats.org/wordprocessingml/2006/main" xmlns:w10="urn:schemas-microsoft-com:office:word" xmlns:wp14="http://schemas.microsoft.com/office/word/2010/wordprocessingDrawing" xmlns:v="urn:schemas-microsoft-com:vml" xmlns:o="urn:schemas-microsoft-com:office:office" xmlns:mc="http://schemas.openxmlformats.org/markup-compatibility/2006" xmlns:wpc="http://schemas.microsoft.com/office/word/2010/wordprocessingCanvas" xmlns="" val="0"/>
                         </a:ext>
                       </a:extLst>
                     </a:blip>
@@ -5177,10 +5151,11 @@
     </w:p>
     <w:p>
       <w:pPr>
-        <w:pStyle w:val="Heading3"/>
+        <w:pStyle w:val="Ttulo3"/>
       </w:pPr>
       <w:bookmarkStart w:id="18" w:name="_Toc333442492"/>
       <w:r>
+        <w:lastRenderedPageBreak/>
         <w:t>CU76: Registrar Cuadrilla</w:t>
       </w:r>
       <w:bookmarkEnd w:id="18"/>
@@ -5189,7 +5164,7 @@
       <w:r>
         <w:rPr>
           <w:noProof/>
-          <w:lang w:val="en-US"/>
+          <w:lang w:val="es-ES" w:eastAsia="es-ES"/>
         </w:rPr>
         <w:drawing>
           <wp:inline distT="0" distB="0" distL="0" distR="0">
@@ -5207,10 +5182,10 @@
                     <pic:cNvPicPr/>
                   </pic:nvPicPr>
                   <pic:blipFill>
-                    <a:blip r:embed="rId28">
+                    <a:blip r:embed="rId27">
                       <a:extLst>
                         <a:ext uri="{28A0092B-C50C-407E-A947-70E740481C1C}">
-                          <a14:useLocalDpi xmlns:a14="http://schemas.microsoft.com/office/drawing/2010/main" val="0"/>
+                          <a14:useLocalDpi xmlns:a14="http://schemas.microsoft.com/office/drawing/2010/main" xmlns:wps="http://schemas.microsoft.com/office/word/2010/wordprocessingShape" xmlns:wpi="http://schemas.microsoft.com/office/word/2010/wordprocessingInk" xmlns:wpg="http://schemas.microsoft.com/office/word/2010/wordprocessingGroup" xmlns:w14="http://schemas.microsoft.com/office/word/2010/wordml" xmlns:w="http://schemas.openxmlformats.org/wordprocessingml/2006/main" xmlns:w10="urn:schemas-microsoft-com:office:word" xmlns:wp14="http://schemas.microsoft.com/office/word/2010/wordprocessingDrawing" xmlns:v="urn:schemas-microsoft-com:vml" xmlns:o="urn:schemas-microsoft-com:office:office" xmlns:mc="http://schemas.openxmlformats.org/markup-compatibility/2006" xmlns:wpc="http://schemas.microsoft.com/office/word/2010/wordprocessingCanvas" xmlns="" val="0"/>
                         </a:ext>
                       </a:extLst>
                     </a:blip>
@@ -5236,11 +5211,10 @@
     </w:p>
     <w:p>
       <w:pPr>
-        <w:pStyle w:val="Heading3"/>
+        <w:pStyle w:val="Ttulo3"/>
       </w:pPr>
       <w:bookmarkStart w:id="19" w:name="_Toc333442493"/>
       <w:r>
-        <w:lastRenderedPageBreak/>
         <w:t>CU77: Eliminar Cuadrilla</w:t>
       </w:r>
       <w:bookmarkEnd w:id="19"/>
@@ -5249,7 +5223,7 @@
       <w:r>
         <w:rPr>
           <w:noProof/>
-          <w:lang w:val="en-US"/>
+          <w:lang w:val="es-ES" w:eastAsia="es-ES"/>
         </w:rPr>
         <w:drawing>
           <wp:inline distT="0" distB="0" distL="0" distR="0">
@@ -5267,10 +5241,10 @@
                     <pic:cNvPicPr/>
                   </pic:nvPicPr>
                   <pic:blipFill>
-                    <a:blip r:embed="rId29">
+                    <a:blip r:embed="rId28">
                       <a:extLst>
                         <a:ext uri="{28A0092B-C50C-407E-A947-70E740481C1C}">
-                          <a14:useLocalDpi xmlns:a14="http://schemas.microsoft.com/office/drawing/2010/main" val="0"/>
+                          <a14:useLocalDpi xmlns:a14="http://schemas.microsoft.com/office/drawing/2010/main" xmlns:wps="http://schemas.microsoft.com/office/word/2010/wordprocessingShape" xmlns:wpi="http://schemas.microsoft.com/office/word/2010/wordprocessingInk" xmlns:wpg="http://schemas.microsoft.com/office/word/2010/wordprocessingGroup" xmlns:w14="http://schemas.microsoft.com/office/word/2010/wordml" xmlns:w="http://schemas.openxmlformats.org/wordprocessingml/2006/main" xmlns:w10="urn:schemas-microsoft-com:office:word" xmlns:wp14="http://schemas.microsoft.com/office/word/2010/wordprocessingDrawing" xmlns:v="urn:schemas-microsoft-com:vml" xmlns:o="urn:schemas-microsoft-com:office:office" xmlns:mc="http://schemas.openxmlformats.org/markup-compatibility/2006" xmlns:wpc="http://schemas.microsoft.com/office/word/2010/wordprocessingCanvas" xmlns="" val="0"/>
                         </a:ext>
                       </a:extLst>
                     </a:blip>
@@ -5296,10 +5270,11 @@
     </w:p>
     <w:p>
       <w:pPr>
-        <w:pStyle w:val="Heading3"/>
+        <w:pStyle w:val="Ttulo3"/>
       </w:pPr>
       <w:bookmarkStart w:id="20" w:name="_Toc333442494"/>
       <w:r>
+        <w:lastRenderedPageBreak/>
         <w:t>CU78: Modificar Cuadrilla</w:t>
       </w:r>
       <w:bookmarkEnd w:id="20"/>
@@ -5308,7 +5283,7 @@
       <w:r>
         <w:rPr>
           <w:noProof/>
-          <w:lang w:val="en-US"/>
+          <w:lang w:val="es-ES" w:eastAsia="es-ES"/>
         </w:rPr>
         <w:drawing>
           <wp:inline distT="0" distB="0" distL="0" distR="0">
@@ -5326,10 +5301,10 @@
                     <pic:cNvPicPr/>
                   </pic:nvPicPr>
                   <pic:blipFill>
-                    <a:blip r:embed="rId30">
+                    <a:blip r:embed="rId29">
                       <a:extLst>
                         <a:ext uri="{28A0092B-C50C-407E-A947-70E740481C1C}">
-                          <a14:useLocalDpi xmlns:a14="http://schemas.microsoft.com/office/drawing/2010/main" val="0"/>
+                          <a14:useLocalDpi xmlns:a14="http://schemas.microsoft.com/office/drawing/2010/main" xmlns:wps="http://schemas.microsoft.com/office/word/2010/wordprocessingShape" xmlns:wpi="http://schemas.microsoft.com/office/word/2010/wordprocessingInk" xmlns:wpg="http://schemas.microsoft.com/office/word/2010/wordprocessingGroup" xmlns:w14="http://schemas.microsoft.com/office/word/2010/wordml" xmlns:w="http://schemas.openxmlformats.org/wordprocessingml/2006/main" xmlns:w10="urn:schemas-microsoft-com:office:word" xmlns:wp14="http://schemas.microsoft.com/office/word/2010/wordprocessingDrawing" xmlns:v="urn:schemas-microsoft-com:vml" xmlns:o="urn:schemas-microsoft-com:office:office" xmlns:mc="http://schemas.openxmlformats.org/markup-compatibility/2006" xmlns:wpc="http://schemas.microsoft.com/office/word/2010/wordprocessingCanvas" xmlns="" val="0"/>
                         </a:ext>
                       </a:extLst>
                     </a:blip>
@@ -5356,7 +5331,7 @@
     <w:p/>
     <w:p>
       <w:pPr>
-        <w:pStyle w:val="Heading1"/>
+        <w:pStyle w:val="Ttulo1"/>
       </w:pPr>
       <w:bookmarkStart w:id="21" w:name="_Toc333442495"/>
       <w:r>
@@ -5370,7 +5345,7 @@
     </w:p>
     <w:p>
       <w:pPr>
-        <w:pStyle w:val="Heading3"/>
+        <w:pStyle w:val="Ttulo3"/>
       </w:pPr>
       <w:bookmarkStart w:id="22" w:name="_Toc333442496"/>
       <w:r>
@@ -5382,12 +5357,12 @@
       <w:r>
         <w:rPr>
           <w:noProof/>
-          <w:lang w:val="en-US"/>
+          <w:lang w:val="es-ES" w:eastAsia="es-ES"/>
         </w:rPr>
         <w:drawing>
           <wp:inline distT="0" distB="0" distL="0" distR="0">
             <wp:extent cx="5612130" cy="5142865"/>
-            <wp:effectExtent l="0" t="0" r="0" b="0"/>
+            <wp:effectExtent l="19050" t="0" r="7620" b="0"/>
             <wp:docPr id="41" name="Picture 41"/>
             <wp:cNvGraphicFramePr>
               <a:graphicFrameLocks xmlns:a="http://schemas.openxmlformats.org/drawingml/2006/main" noChangeAspect="1"/>
@@ -5400,10 +5375,10 @@
                     <pic:cNvPicPr/>
                   </pic:nvPicPr>
                   <pic:blipFill>
-                    <a:blip r:embed="rId31">
+                    <a:blip r:embed="rId30">
                       <a:extLst>
                         <a:ext uri="{28A0092B-C50C-407E-A947-70E740481C1C}">
-                          <a14:useLocalDpi xmlns:a14="http://schemas.microsoft.com/office/drawing/2010/main" val="0"/>
+                          <a14:useLocalDpi xmlns:a14="http://schemas.microsoft.com/office/drawing/2010/main" xmlns:wps="http://schemas.microsoft.com/office/word/2010/wordprocessingShape" xmlns:wpi="http://schemas.microsoft.com/office/word/2010/wordprocessingInk" xmlns:wpg="http://schemas.microsoft.com/office/word/2010/wordprocessingGroup" xmlns:w14="http://schemas.microsoft.com/office/word/2010/wordml" xmlns:w="http://schemas.openxmlformats.org/wordprocessingml/2006/main" xmlns:w10="urn:schemas-microsoft-com:office:word" xmlns:wp14="http://schemas.microsoft.com/office/word/2010/wordprocessingDrawing" xmlns:v="urn:schemas-microsoft-com:vml" xmlns:o="urn:schemas-microsoft-com:office:office" xmlns:mc="http://schemas.openxmlformats.org/markup-compatibility/2006" xmlns:wpc="http://schemas.microsoft.com/office/word/2010/wordprocessingCanvas" xmlns="" val="0"/>
                         </a:ext>
                       </a:extLst>
                     </a:blip>
@@ -5430,7 +5405,7 @@
     <w:p/>
     <w:p>
       <w:pPr>
-        <w:pStyle w:val="Heading3"/>
+        <w:pStyle w:val="Ttulo3"/>
       </w:pPr>
       <w:bookmarkStart w:id="23" w:name="_Toc333442497"/>
       <w:r>
@@ -5443,13 +5418,13 @@
       <w:r>
         <w:rPr>
           <w:noProof/>
-          <w:lang w:val="en-US"/>
+          <w:lang w:val="es-ES" w:eastAsia="es-ES"/>
         </w:rPr>
         <w:drawing>
           <wp:inline distT="0" distB="0" distL="0" distR="0">
-            <wp:extent cx="5612130" cy="7332345"/>
-            <wp:effectExtent l="0" t="0" r="0" b="0"/>
-            <wp:docPr id="42" name="Picture 42"/>
+            <wp:extent cx="6184900" cy="6275313"/>
+            <wp:effectExtent l="19050" t="0" r="6350" b="0"/>
+            <wp:docPr id="11" name="Imagen 8"/>
             <wp:cNvGraphicFramePr>
               <a:graphicFrameLocks xmlns:a="http://schemas.openxmlformats.org/drawingml/2006/main" noChangeAspect="1"/>
             </wp:cNvGraphicFramePr>
@@ -5457,29 +5432,33 @@
               <a:graphicData uri="http://schemas.openxmlformats.org/drawingml/2006/picture">
                 <pic:pic xmlns:pic="http://schemas.openxmlformats.org/drawingml/2006/picture">
                   <pic:nvPicPr>
-                    <pic:cNvPr id="0" name="CUCrearSolitudTarea.jpg"/>
-                    <pic:cNvPicPr/>
+                    <pic:cNvPr id="0" name="Picture 8"/>
+                    <pic:cNvPicPr>
+                      <a:picLocks noChangeAspect="1" noChangeArrowheads="1"/>
+                    </pic:cNvPicPr>
                   </pic:nvPicPr>
                   <pic:blipFill>
-                    <a:blip r:embed="rId32">
-                      <a:extLst>
-                        <a:ext uri="{28A0092B-C50C-407E-A947-70E740481C1C}">
-                          <a14:useLocalDpi xmlns:a14="http://schemas.microsoft.com/office/drawing/2010/main" val="0"/>
-                        </a:ext>
-                      </a:extLst>
-                    </a:blip>
+                    <a:blip r:embed="rId31"/>
+                    <a:srcRect/>
                     <a:stretch>
                       <a:fillRect/>
                     </a:stretch>
                   </pic:blipFill>
-                  <pic:spPr>
+                  <pic:spPr bwMode="auto">
                     <a:xfrm>
                       <a:off x="0" y="0"/>
-                      <a:ext cx="5612130" cy="7332345"/>
+                      <a:ext cx="6184900" cy="6275313"/>
                     </a:xfrm>
                     <a:prstGeom prst="rect">
                       <a:avLst/>
                     </a:prstGeom>
+                    <a:noFill/>
+                    <a:ln w="9525">
+                      <a:noFill/>
+                      <a:miter lim="800000"/>
+                      <a:headEnd/>
+                      <a:tailEnd/>
+                    </a:ln>
                   </pic:spPr>
                 </pic:pic>
               </a:graphicData>
@@ -5491,7 +5470,7 @@
     <w:p/>
     <w:p>
       <w:pPr>
-        <w:pStyle w:val="Heading3"/>
+        <w:pStyle w:val="Ttulo3"/>
       </w:pPr>
       <w:bookmarkStart w:id="24" w:name="_Toc333442498"/>
       <w:r>
@@ -5504,7 +5483,7 @@
       <w:r>
         <w:rPr>
           <w:noProof/>
-          <w:lang w:val="en-US"/>
+          <w:lang w:val="es-ES" w:eastAsia="es-ES"/>
         </w:rPr>
         <w:drawing>
           <wp:inline distT="0" distB="0" distL="0" distR="0">
@@ -5522,10 +5501,10 @@
                     <pic:cNvPicPr/>
                   </pic:nvPicPr>
                   <pic:blipFill>
-                    <a:blip r:embed="rId33" cstate="print">
+                    <a:blip r:embed="rId32" cstate="print">
                       <a:extLst>
                         <a:ext uri="{28A0092B-C50C-407E-A947-70E740481C1C}">
-                          <a14:useLocalDpi xmlns:a14="http://schemas.microsoft.com/office/drawing/2010/main" val="0"/>
+                          <a14:useLocalDpi xmlns:a14="http://schemas.microsoft.com/office/drawing/2010/main" xmlns:wps="http://schemas.microsoft.com/office/word/2010/wordprocessingShape" xmlns:wpi="http://schemas.microsoft.com/office/word/2010/wordprocessingInk" xmlns:wpg="http://schemas.microsoft.com/office/word/2010/wordprocessingGroup" xmlns:w14="http://schemas.microsoft.com/office/word/2010/wordml" xmlns:w="http://schemas.openxmlformats.org/wordprocessingml/2006/main" xmlns:w10="urn:schemas-microsoft-com:office:word" xmlns:wp14="http://schemas.microsoft.com/office/word/2010/wordprocessingDrawing" xmlns:v="urn:schemas-microsoft-com:vml" xmlns:o="urn:schemas-microsoft-com:office:office" xmlns:mc="http://schemas.openxmlformats.org/markup-compatibility/2006" xmlns:wpc="http://schemas.microsoft.com/office/word/2010/wordprocessingCanvas" xmlns="" val="0"/>
                         </a:ext>
                       </a:extLst>
                     </a:blip>
@@ -5552,7 +5531,7 @@
     <w:p/>
     <w:p>
       <w:pPr>
-        <w:pStyle w:val="Heading3"/>
+        <w:pStyle w:val="Ttulo3"/>
       </w:pPr>
       <w:bookmarkStart w:id="25" w:name="_Toc333442499"/>
       <w:r>
@@ -5565,7 +5544,7 @@
       <w:r>
         <w:rPr>
           <w:noProof/>
-          <w:lang w:val="en-US"/>
+          <w:lang w:val="es-ES" w:eastAsia="es-ES"/>
         </w:rPr>
         <w:drawing>
           <wp:inline distT="0" distB="0" distL="0" distR="0">
@@ -5583,10 +5562,10 @@
                     <pic:cNvPicPr/>
                   </pic:nvPicPr>
                   <pic:blipFill>
-                    <a:blip r:embed="rId34">
+                    <a:blip r:embed="rId33">
                       <a:extLst>
                         <a:ext uri="{28A0092B-C50C-407E-A947-70E740481C1C}">
-                          <a14:useLocalDpi xmlns:a14="http://schemas.microsoft.com/office/drawing/2010/main" val="0"/>
+                          <a14:useLocalDpi xmlns:a14="http://schemas.microsoft.com/office/drawing/2010/main" xmlns:wps="http://schemas.microsoft.com/office/word/2010/wordprocessingShape" xmlns:wpi="http://schemas.microsoft.com/office/word/2010/wordprocessingInk" xmlns:wpg="http://schemas.microsoft.com/office/word/2010/wordprocessingGroup" xmlns:w14="http://schemas.microsoft.com/office/word/2010/wordml" xmlns:w="http://schemas.openxmlformats.org/wordprocessingml/2006/main" xmlns:w10="urn:schemas-microsoft-com:office:word" xmlns:wp14="http://schemas.microsoft.com/office/word/2010/wordprocessingDrawing" xmlns:v="urn:schemas-microsoft-com:vml" xmlns:o="urn:schemas-microsoft-com:office:office" xmlns:mc="http://schemas.openxmlformats.org/markup-compatibility/2006" xmlns:wpc="http://schemas.microsoft.com/office/word/2010/wordprocessingCanvas" xmlns="" val="0"/>
                         </a:ext>
                       </a:extLst>
                     </a:blip>
@@ -5616,7 +5595,7 @@
     <w:p/>
     <w:p>
       <w:pPr>
-        <w:pStyle w:val="Heading3"/>
+        <w:pStyle w:val="Ttulo3"/>
       </w:pPr>
       <w:bookmarkStart w:id="26" w:name="_Toc333442500"/>
       <w:r>
@@ -5629,7 +5608,7 @@
       <w:r>
         <w:rPr>
           <w:noProof/>
-          <w:lang w:val="en-US"/>
+          <w:lang w:val="es-ES" w:eastAsia="es-ES"/>
         </w:rPr>
         <w:drawing>
           <wp:inline distT="0" distB="0" distL="0" distR="0">
@@ -5647,10 +5626,10 @@
                     <pic:cNvPicPr/>
                   </pic:nvPicPr>
                   <pic:blipFill>
-                    <a:blip r:embed="rId35">
+                    <a:blip r:embed="rId34">
                       <a:extLst>
                         <a:ext uri="{28A0092B-C50C-407E-A947-70E740481C1C}">
-                          <a14:useLocalDpi xmlns:a14="http://schemas.microsoft.com/office/drawing/2010/main" val="0"/>
+                          <a14:useLocalDpi xmlns:a14="http://schemas.microsoft.com/office/drawing/2010/main" xmlns:wps="http://schemas.microsoft.com/office/word/2010/wordprocessingShape" xmlns:wpi="http://schemas.microsoft.com/office/word/2010/wordprocessingInk" xmlns:wpg="http://schemas.microsoft.com/office/word/2010/wordprocessingGroup" xmlns:w14="http://schemas.microsoft.com/office/word/2010/wordml" xmlns:w="http://schemas.openxmlformats.org/wordprocessingml/2006/main" xmlns:w10="urn:schemas-microsoft-com:office:word" xmlns:wp14="http://schemas.microsoft.com/office/word/2010/wordprocessingDrawing" xmlns:v="urn:schemas-microsoft-com:vml" xmlns:o="urn:schemas-microsoft-com:office:office" xmlns:mc="http://schemas.openxmlformats.org/markup-compatibility/2006" xmlns:wpc="http://schemas.microsoft.com/office/word/2010/wordprocessingCanvas" xmlns="" val="0"/>
                         </a:ext>
                       </a:extLst>
                     </a:blip>
@@ -5676,7 +5655,7 @@
     </w:p>
     <w:p>
       <w:pPr>
-        <w:pStyle w:val="Heading3"/>
+        <w:pStyle w:val="Ttulo3"/>
       </w:pPr>
       <w:bookmarkStart w:id="27" w:name="_Toc333442501"/>
       <w:r>
@@ -5689,7 +5668,7 @@
       <w:r>
         <w:rPr>
           <w:noProof/>
-          <w:lang w:val="en-US"/>
+          <w:lang w:val="es-ES" w:eastAsia="es-ES"/>
         </w:rPr>
         <w:drawing>
           <wp:inline distT="0" distB="0" distL="0" distR="0">
@@ -5707,10 +5686,10 @@
                     <pic:cNvPicPr/>
                   </pic:nvPicPr>
                   <pic:blipFill>
-                    <a:blip r:embed="rId36">
+                    <a:blip r:embed="rId35">
                       <a:extLst>
                         <a:ext uri="{28A0092B-C50C-407E-A947-70E740481C1C}">
-                          <a14:useLocalDpi xmlns:a14="http://schemas.microsoft.com/office/drawing/2010/main" val="0"/>
+                          <a14:useLocalDpi xmlns:a14="http://schemas.microsoft.com/office/drawing/2010/main" xmlns:wps="http://schemas.microsoft.com/office/word/2010/wordprocessingShape" xmlns:wpi="http://schemas.microsoft.com/office/word/2010/wordprocessingInk" xmlns:wpg="http://schemas.microsoft.com/office/word/2010/wordprocessingGroup" xmlns:w14="http://schemas.microsoft.com/office/word/2010/wordml" xmlns:w="http://schemas.openxmlformats.org/wordprocessingml/2006/main" xmlns:w10="urn:schemas-microsoft-com:office:word" xmlns:wp14="http://schemas.microsoft.com/office/word/2010/wordprocessingDrawing" xmlns:v="urn:schemas-microsoft-com:vml" xmlns:o="urn:schemas-microsoft-com:office:office" xmlns:mc="http://schemas.openxmlformats.org/markup-compatibility/2006" xmlns:wpc="http://schemas.microsoft.com/office/word/2010/wordprocessingCanvas" xmlns="" val="0"/>
                         </a:ext>
                       </a:extLst>
                     </a:blip>
@@ -5737,7 +5716,7 @@
     <w:p/>
     <w:p>
       <w:pPr>
-        <w:pStyle w:val="Heading3"/>
+        <w:pStyle w:val="Ttulo3"/>
       </w:pPr>
       <w:bookmarkStart w:id="28" w:name="_Toc333442502"/>
       <w:r>
@@ -5750,7 +5729,7 @@
       <w:r>
         <w:rPr>
           <w:noProof/>
-          <w:lang w:val="en-US"/>
+          <w:lang w:val="es-ES" w:eastAsia="es-ES"/>
         </w:rPr>
         <w:drawing>
           <wp:inline distT="0" distB="0" distL="0" distR="0">
@@ -5768,10 +5747,10 @@
                     <pic:cNvPicPr/>
                   </pic:nvPicPr>
                   <pic:blipFill>
-                    <a:blip r:embed="rId37">
+                    <a:blip r:embed="rId36">
                       <a:extLst>
                         <a:ext uri="{28A0092B-C50C-407E-A947-70E740481C1C}">
-                          <a14:useLocalDpi xmlns:a14="http://schemas.microsoft.com/office/drawing/2010/main" val="0"/>
+                          <a14:useLocalDpi xmlns:a14="http://schemas.microsoft.com/office/drawing/2010/main" xmlns:wps="http://schemas.microsoft.com/office/word/2010/wordprocessingShape" xmlns:wpi="http://schemas.microsoft.com/office/word/2010/wordprocessingInk" xmlns:wpg="http://schemas.microsoft.com/office/word/2010/wordprocessingGroup" xmlns:w14="http://schemas.microsoft.com/office/word/2010/wordml" xmlns:w="http://schemas.openxmlformats.org/wordprocessingml/2006/main" xmlns:w10="urn:schemas-microsoft-com:office:word" xmlns:wp14="http://schemas.microsoft.com/office/word/2010/wordprocessingDrawing" xmlns:v="urn:schemas-microsoft-com:vml" xmlns:o="urn:schemas-microsoft-com:office:office" xmlns:mc="http://schemas.openxmlformats.org/markup-compatibility/2006" xmlns:wpc="http://schemas.microsoft.com/office/word/2010/wordprocessingCanvas" xmlns="" val="0"/>
                         </a:ext>
                       </a:extLst>
                     </a:blip>
@@ -5798,7 +5777,7 @@
     <w:p/>
     <w:p>
       <w:pPr>
-        <w:pStyle w:val="Heading3"/>
+        <w:pStyle w:val="Ttulo3"/>
       </w:pPr>
       <w:bookmarkStart w:id="29" w:name="_Toc333442503"/>
       <w:r>
@@ -5811,7 +5790,7 @@
       <w:r>
         <w:rPr>
           <w:noProof/>
-          <w:lang w:val="en-US"/>
+          <w:lang w:val="es-ES" w:eastAsia="es-ES"/>
         </w:rPr>
         <w:drawing>
           <wp:inline distT="0" distB="0" distL="0" distR="0">
@@ -5829,10 +5808,10 @@
                     <pic:cNvPicPr/>
                   </pic:nvPicPr>
                   <pic:blipFill>
-                    <a:blip r:embed="rId38">
+                    <a:blip r:embed="rId37">
                       <a:extLst>
                         <a:ext uri="{28A0092B-C50C-407E-A947-70E740481C1C}">
-                          <a14:useLocalDpi xmlns:a14="http://schemas.microsoft.com/office/drawing/2010/main" val="0"/>
+                          <a14:useLocalDpi xmlns:a14="http://schemas.microsoft.com/office/drawing/2010/main" xmlns:wps="http://schemas.microsoft.com/office/word/2010/wordprocessingShape" xmlns:wpi="http://schemas.microsoft.com/office/word/2010/wordprocessingInk" xmlns:wpg="http://schemas.microsoft.com/office/word/2010/wordprocessingGroup" xmlns:w14="http://schemas.microsoft.com/office/word/2010/wordml" xmlns:w="http://schemas.openxmlformats.org/wordprocessingml/2006/main" xmlns:w10="urn:schemas-microsoft-com:office:word" xmlns:wp14="http://schemas.microsoft.com/office/word/2010/wordprocessingDrawing" xmlns:v="urn:schemas-microsoft-com:vml" xmlns:o="urn:schemas-microsoft-com:office:office" xmlns:mc="http://schemas.openxmlformats.org/markup-compatibility/2006" xmlns:wpc="http://schemas.microsoft.com/office/word/2010/wordprocessingCanvas" xmlns="" val="0"/>
                         </a:ext>
                       </a:extLst>
                     </a:blip>
@@ -5858,7 +5837,7 @@
     </w:p>
     <w:p>
       <w:pPr>
-        <w:pStyle w:val="Heading3"/>
+        <w:pStyle w:val="Ttulo3"/>
       </w:pPr>
       <w:bookmarkStart w:id="30" w:name="_Toc333442504"/>
       <w:r>
@@ -5871,10 +5850,10 @@
       <w:r>
         <w:rPr>
           <w:noProof/>
-          <w:lang w:val="en-US"/>
+          <w:lang w:val="es-ES" w:eastAsia="es-ES"/>
         </w:rPr>
         <w:drawing>
-          <wp:inline distT="0" distB="0" distL="0" distR="0" wp14:anchorId="26BFB698" wp14:editId="23CCAB21">
+          <wp:inline distT="0" distB="0" distL="0" distR="0">
             <wp:extent cx="5612130" cy="5682615"/>
             <wp:effectExtent l="0" t="0" r="0" b="0"/>
             <wp:docPr id="18" name="0 Imagen"/>
@@ -5889,10 +5868,10 @@
                     <pic:cNvPicPr/>
                   </pic:nvPicPr>
                   <pic:blipFill>
-                    <a:blip r:embed="rId39">
+                    <a:blip r:embed="rId38">
                       <a:extLst>
                         <a:ext uri="{28A0092B-C50C-407E-A947-70E740481C1C}">
-                          <a14:useLocalDpi xmlns:a14="http://schemas.microsoft.com/office/drawing/2010/main" val="0"/>
+                          <a14:useLocalDpi xmlns:a14="http://schemas.microsoft.com/office/drawing/2010/main" xmlns:wps="http://schemas.microsoft.com/office/word/2010/wordprocessingShape" xmlns:wpi="http://schemas.microsoft.com/office/word/2010/wordprocessingInk" xmlns:wpg="http://schemas.microsoft.com/office/word/2010/wordprocessingGroup" xmlns:w14="http://schemas.microsoft.com/office/word/2010/wordml" xmlns:w="http://schemas.openxmlformats.org/wordprocessingml/2006/main" xmlns:w10="urn:schemas-microsoft-com:office:word" xmlns:wp14="http://schemas.microsoft.com/office/word/2010/wordprocessingDrawing" xmlns:v="urn:schemas-microsoft-com:vml" xmlns:o="urn:schemas-microsoft-com:office:office" xmlns:mc="http://schemas.openxmlformats.org/markup-compatibility/2006" xmlns:wpc="http://schemas.microsoft.com/office/word/2010/wordprocessingCanvas" xmlns="" val="0"/>
                         </a:ext>
                       </a:extLst>
                     </a:blip>
@@ -5919,7 +5898,7 @@
     <w:p/>
     <w:p>
       <w:pPr>
-        <w:pStyle w:val="Heading3"/>
+        <w:pStyle w:val="Ttulo3"/>
       </w:pPr>
       <w:bookmarkStart w:id="31" w:name="_Toc333442505"/>
       <w:r>
@@ -5932,7 +5911,7 @@
       <w:r>
         <w:rPr>
           <w:noProof/>
-          <w:lang w:val="en-US"/>
+          <w:lang w:val="es-ES" w:eastAsia="es-ES"/>
         </w:rPr>
         <w:drawing>
           <wp:inline distT="0" distB="0" distL="0" distR="0">
@@ -5950,10 +5929,10 @@
                     <pic:cNvPicPr/>
                   </pic:nvPicPr>
                   <pic:blipFill>
-                    <a:blip r:embed="rId40">
+                    <a:blip r:embed="rId39">
                       <a:extLst>
                         <a:ext uri="{28A0092B-C50C-407E-A947-70E740481C1C}">
-                          <a14:useLocalDpi xmlns:a14="http://schemas.microsoft.com/office/drawing/2010/main" val="0"/>
+                          <a14:useLocalDpi xmlns:a14="http://schemas.microsoft.com/office/drawing/2010/main" xmlns:wps="http://schemas.microsoft.com/office/word/2010/wordprocessingShape" xmlns:wpi="http://schemas.microsoft.com/office/word/2010/wordprocessingInk" xmlns:wpg="http://schemas.microsoft.com/office/word/2010/wordprocessingGroup" xmlns:w14="http://schemas.microsoft.com/office/word/2010/wordml" xmlns:w="http://schemas.openxmlformats.org/wordprocessingml/2006/main" xmlns:w10="urn:schemas-microsoft-com:office:word" xmlns:wp14="http://schemas.microsoft.com/office/word/2010/wordprocessingDrawing" xmlns:v="urn:schemas-microsoft-com:vml" xmlns:o="urn:schemas-microsoft-com:office:office" xmlns:mc="http://schemas.openxmlformats.org/markup-compatibility/2006" xmlns:wpc="http://schemas.microsoft.com/office/word/2010/wordprocessingCanvas" xmlns="" val="0"/>
                         </a:ext>
                       </a:extLst>
                     </a:blip>
@@ -5980,7 +5959,7 @@
     <w:p/>
     <w:p>
       <w:pPr>
-        <w:pStyle w:val="Heading3"/>
+        <w:pStyle w:val="Ttulo3"/>
       </w:pPr>
       <w:bookmarkStart w:id="32" w:name="_Toc333442506"/>
       <w:r>
@@ -5993,10 +5972,10 @@
       <w:r>
         <w:rPr>
           <w:noProof/>
-          <w:lang w:val="en-US"/>
+          <w:lang w:val="es-ES" w:eastAsia="es-ES"/>
         </w:rPr>
         <w:drawing>
-          <wp:inline distT="0" distB="0" distL="0" distR="0" wp14:anchorId="681A118A" wp14:editId="4B1FD0D8">
+          <wp:inline distT="0" distB="0" distL="0" distR="0">
             <wp:extent cx="5612130" cy="4079875"/>
             <wp:effectExtent l="0" t="0" r="0" b="0"/>
             <wp:docPr id="22" name="0 Imagen"/>
@@ -6011,10 +5990,10 @@
                     <pic:cNvPicPr/>
                   </pic:nvPicPr>
                   <pic:blipFill>
-                    <a:blip r:embed="rId41">
+                    <a:blip r:embed="rId40">
                       <a:extLst>
                         <a:ext uri="{28A0092B-C50C-407E-A947-70E740481C1C}">
-                          <a14:useLocalDpi xmlns:a14="http://schemas.microsoft.com/office/drawing/2010/main" val="0"/>
+                          <a14:useLocalDpi xmlns:a14="http://schemas.microsoft.com/office/drawing/2010/main" xmlns:wps="http://schemas.microsoft.com/office/word/2010/wordprocessingShape" xmlns:wpi="http://schemas.microsoft.com/office/word/2010/wordprocessingInk" xmlns:wpg="http://schemas.microsoft.com/office/word/2010/wordprocessingGroup" xmlns:w14="http://schemas.microsoft.com/office/word/2010/wordml" xmlns:w="http://schemas.openxmlformats.org/wordprocessingml/2006/main" xmlns:w10="urn:schemas-microsoft-com:office:word" xmlns:wp14="http://schemas.microsoft.com/office/word/2010/wordprocessingDrawing" xmlns:v="urn:schemas-microsoft-com:vml" xmlns:o="urn:schemas-microsoft-com:office:office" xmlns:mc="http://schemas.openxmlformats.org/markup-compatibility/2006" xmlns:wpc="http://schemas.microsoft.com/office/word/2010/wordprocessingCanvas" xmlns="" val="0"/>
                         </a:ext>
                       </a:extLst>
                     </a:blip>
@@ -6041,7 +6020,7 @@
     <w:p/>
     <w:p>
       <w:pPr>
-        <w:pStyle w:val="Heading3"/>
+        <w:pStyle w:val="Ttulo3"/>
       </w:pPr>
       <w:bookmarkStart w:id="33" w:name="_Toc333442507"/>
       <w:r>
@@ -6053,7 +6032,7 @@
       <w:r>
         <w:rPr>
           <w:noProof/>
-          <w:lang w:val="en-US"/>
+          <w:lang w:val="es-ES" w:eastAsia="es-ES"/>
         </w:rPr>
         <w:drawing>
           <wp:inline distT="0" distB="0" distL="0" distR="0">
@@ -6071,10 +6050,10 @@
                     <pic:cNvPicPr/>
                   </pic:nvPicPr>
                   <pic:blipFill>
-                    <a:blip r:embed="rId42">
+                    <a:blip r:embed="rId41">
                       <a:extLst>
                         <a:ext uri="{28A0092B-C50C-407E-A947-70E740481C1C}">
-                          <a14:useLocalDpi xmlns:a14="http://schemas.microsoft.com/office/drawing/2010/main" val="0"/>
+                          <a14:useLocalDpi xmlns:a14="http://schemas.microsoft.com/office/drawing/2010/main" xmlns:wps="http://schemas.microsoft.com/office/word/2010/wordprocessingShape" xmlns:wpi="http://schemas.microsoft.com/office/word/2010/wordprocessingInk" xmlns:wpg="http://schemas.microsoft.com/office/word/2010/wordprocessingGroup" xmlns:w14="http://schemas.microsoft.com/office/word/2010/wordml" xmlns:w="http://schemas.openxmlformats.org/wordprocessingml/2006/main" xmlns:w10="urn:schemas-microsoft-com:office:word" xmlns:wp14="http://schemas.microsoft.com/office/word/2010/wordprocessingDrawing" xmlns:v="urn:schemas-microsoft-com:vml" xmlns:o="urn:schemas-microsoft-com:office:office" xmlns:mc="http://schemas.openxmlformats.org/markup-compatibility/2006" xmlns:wpc="http://schemas.microsoft.com/office/word/2010/wordprocessingCanvas" xmlns="" val="0"/>
                         </a:ext>
                       </a:extLst>
                     </a:blip>
@@ -6101,7 +6080,7 @@
     <w:p/>
     <w:p>
       <w:pPr>
-        <w:pStyle w:val="Heading3"/>
+        <w:pStyle w:val="Ttulo3"/>
       </w:pPr>
       <w:bookmarkStart w:id="34" w:name="_Toc333442508"/>
       <w:r>
@@ -6115,7 +6094,7 @@
       <w:r>
         <w:rPr>
           <w:noProof/>
-          <w:lang w:val="en-US"/>
+          <w:lang w:val="es-ES" w:eastAsia="es-ES"/>
         </w:rPr>
         <w:drawing>
           <wp:inline distT="0" distB="0" distL="0" distR="0">
@@ -6133,10 +6112,10 @@
                     <pic:cNvPicPr/>
                   </pic:nvPicPr>
                   <pic:blipFill>
-                    <a:blip r:embed="rId43">
+                    <a:blip r:embed="rId42">
                       <a:extLst>
                         <a:ext uri="{28A0092B-C50C-407E-A947-70E740481C1C}">
-                          <a14:useLocalDpi xmlns:a14="http://schemas.microsoft.com/office/drawing/2010/main" val="0"/>
+                          <a14:useLocalDpi xmlns:a14="http://schemas.microsoft.com/office/drawing/2010/main" xmlns:wps="http://schemas.microsoft.com/office/word/2010/wordprocessingShape" xmlns:wpi="http://schemas.microsoft.com/office/word/2010/wordprocessingInk" xmlns:wpg="http://schemas.microsoft.com/office/word/2010/wordprocessingGroup" xmlns:w14="http://schemas.microsoft.com/office/word/2010/wordml" xmlns:w="http://schemas.openxmlformats.org/wordprocessingml/2006/main" xmlns:w10="urn:schemas-microsoft-com:office:word" xmlns:wp14="http://schemas.microsoft.com/office/word/2010/wordprocessingDrawing" xmlns:v="urn:schemas-microsoft-com:vml" xmlns:o="urn:schemas-microsoft-com:office:office" xmlns:mc="http://schemas.openxmlformats.org/markup-compatibility/2006" xmlns:wpc="http://schemas.microsoft.com/office/word/2010/wordprocessingCanvas" xmlns="" val="0"/>
                         </a:ext>
                       </a:extLst>
                     </a:blip>
@@ -6164,7 +6143,7 @@
     <w:p/>
     <w:p>
       <w:pPr>
-        <w:pStyle w:val="Heading3"/>
+        <w:pStyle w:val="Ttulo3"/>
       </w:pPr>
       <w:bookmarkStart w:id="36" w:name="_Toc333442509"/>
       <w:r>
@@ -6177,7 +6156,7 @@
       <w:r>
         <w:rPr>
           <w:noProof/>
-          <w:lang w:val="en-US"/>
+          <w:lang w:val="es-ES" w:eastAsia="es-ES"/>
         </w:rPr>
         <w:drawing>
           <wp:inline distT="0" distB="0" distL="0" distR="0">
@@ -6195,10 +6174,10 @@
                     <pic:cNvPicPr/>
                   </pic:nvPicPr>
                   <pic:blipFill>
-                    <a:blip r:embed="rId44">
+                    <a:blip r:embed="rId43">
                       <a:extLst>
                         <a:ext uri="{28A0092B-C50C-407E-A947-70E740481C1C}">
-                          <a14:useLocalDpi xmlns:a14="http://schemas.microsoft.com/office/drawing/2010/main" val="0"/>
+                          <a14:useLocalDpi xmlns:a14="http://schemas.microsoft.com/office/drawing/2010/main" xmlns:wps="http://schemas.microsoft.com/office/word/2010/wordprocessingShape" xmlns:wpi="http://schemas.microsoft.com/office/word/2010/wordprocessingInk" xmlns:wpg="http://schemas.microsoft.com/office/word/2010/wordprocessingGroup" xmlns:w14="http://schemas.microsoft.com/office/word/2010/wordml" xmlns:w="http://schemas.openxmlformats.org/wordprocessingml/2006/main" xmlns:w10="urn:schemas-microsoft-com:office:word" xmlns:wp14="http://schemas.microsoft.com/office/word/2010/wordprocessingDrawing" xmlns:v="urn:schemas-microsoft-com:vml" xmlns:o="urn:schemas-microsoft-com:office:office" xmlns:mc="http://schemas.openxmlformats.org/markup-compatibility/2006" xmlns:wpc="http://schemas.microsoft.com/office/word/2010/wordprocessingCanvas" xmlns="" val="0"/>
                         </a:ext>
                       </a:extLst>
                     </a:blip>
@@ -6225,7 +6204,7 @@
     <w:p/>
     <w:p>
       <w:pPr>
-        <w:pStyle w:val="Heading3"/>
+        <w:pStyle w:val="Ttulo3"/>
       </w:pPr>
       <w:bookmarkStart w:id="37" w:name="_Toc333442510"/>
       <w:r>
@@ -6238,7 +6217,7 @@
       <w:r>
         <w:rPr>
           <w:noProof/>
-          <w:lang w:val="en-US"/>
+          <w:lang w:val="es-ES" w:eastAsia="es-ES"/>
         </w:rPr>
         <w:drawing>
           <wp:inline distT="0" distB="0" distL="0" distR="0">
@@ -6256,10 +6235,10 @@
                     <pic:cNvPicPr/>
                   </pic:nvPicPr>
                   <pic:blipFill>
-                    <a:blip r:embed="rId45">
+                    <a:blip r:embed="rId44">
                       <a:extLst>
                         <a:ext uri="{28A0092B-C50C-407E-A947-70E740481C1C}">
-                          <a14:useLocalDpi xmlns:a14="http://schemas.microsoft.com/office/drawing/2010/main" val="0"/>
+                          <a14:useLocalDpi xmlns:a14="http://schemas.microsoft.com/office/drawing/2010/main" xmlns:wps="http://schemas.microsoft.com/office/word/2010/wordprocessingShape" xmlns:wpi="http://schemas.microsoft.com/office/word/2010/wordprocessingInk" xmlns:wpg="http://schemas.microsoft.com/office/word/2010/wordprocessingGroup" xmlns:w14="http://schemas.microsoft.com/office/word/2010/wordml" xmlns:w="http://schemas.openxmlformats.org/wordprocessingml/2006/main" xmlns:w10="urn:schemas-microsoft-com:office:word" xmlns:wp14="http://schemas.microsoft.com/office/word/2010/wordprocessingDrawing" xmlns:v="urn:schemas-microsoft-com:vml" xmlns:o="urn:schemas-microsoft-com:office:office" xmlns:mc="http://schemas.openxmlformats.org/markup-compatibility/2006" xmlns:wpc="http://schemas.microsoft.com/office/word/2010/wordprocessingCanvas" xmlns="" val="0"/>
                         </a:ext>
                       </a:extLst>
                     </a:blip>
@@ -6286,7 +6265,7 @@
     <w:p/>
     <w:p>
       <w:pPr>
-        <w:pStyle w:val="Heading3"/>
+        <w:pStyle w:val="Ttulo3"/>
       </w:pPr>
       <w:bookmarkStart w:id="38" w:name="_Toc333442511"/>
       <w:r>
@@ -6299,7 +6278,7 @@
       <w:r>
         <w:rPr>
           <w:noProof/>
-          <w:lang w:val="en-US"/>
+          <w:lang w:val="es-ES" w:eastAsia="es-ES"/>
         </w:rPr>
         <w:drawing>
           <wp:inline distT="0" distB="0" distL="0" distR="0">
@@ -6317,10 +6296,10 @@
                     <pic:cNvPicPr/>
                   </pic:nvPicPr>
                   <pic:blipFill>
-                    <a:blip r:embed="rId46">
+                    <a:blip r:embed="rId45">
                       <a:extLst>
                         <a:ext uri="{28A0092B-C50C-407E-A947-70E740481C1C}">
-                          <a14:useLocalDpi xmlns:a14="http://schemas.microsoft.com/office/drawing/2010/main" val="0"/>
+                          <a14:useLocalDpi xmlns:a14="http://schemas.microsoft.com/office/drawing/2010/main" xmlns:wps="http://schemas.microsoft.com/office/word/2010/wordprocessingShape" xmlns:wpi="http://schemas.microsoft.com/office/word/2010/wordprocessingInk" xmlns:wpg="http://schemas.microsoft.com/office/word/2010/wordprocessingGroup" xmlns:w14="http://schemas.microsoft.com/office/word/2010/wordml" xmlns:w="http://schemas.openxmlformats.org/wordprocessingml/2006/main" xmlns:w10="urn:schemas-microsoft-com:office:word" xmlns:wp14="http://schemas.microsoft.com/office/word/2010/wordprocessingDrawing" xmlns:v="urn:schemas-microsoft-com:vml" xmlns:o="urn:schemas-microsoft-com:office:office" xmlns:mc="http://schemas.openxmlformats.org/markup-compatibility/2006" xmlns:wpc="http://schemas.microsoft.com/office/word/2010/wordprocessingCanvas" xmlns="" val="0"/>
                         </a:ext>
                       </a:extLst>
                     </a:blip>
@@ -6347,7 +6326,7 @@
     <w:p/>
     <w:p>
       <w:pPr>
-        <w:pStyle w:val="Heading3"/>
+        <w:pStyle w:val="Ttulo3"/>
       </w:pPr>
       <w:bookmarkStart w:id="39" w:name="_Toc333442512"/>
       <w:r>
@@ -6359,7 +6338,7 @@
       <w:r>
         <w:rPr>
           <w:noProof/>
-          <w:lang w:val="en-US"/>
+          <w:lang w:val="es-ES" w:eastAsia="es-ES"/>
         </w:rPr>
         <w:drawing>
           <wp:inline distT="0" distB="0" distL="0" distR="0">
@@ -6377,10 +6356,10 @@
                     <pic:cNvPicPr/>
                   </pic:nvPicPr>
                   <pic:blipFill>
-                    <a:blip r:embed="rId47">
+                    <a:blip r:embed="rId46">
                       <a:extLst>
                         <a:ext uri="{28A0092B-C50C-407E-A947-70E740481C1C}">
-                          <a14:useLocalDpi xmlns:a14="http://schemas.microsoft.com/office/drawing/2010/main" val="0"/>
+                          <a14:useLocalDpi xmlns:a14="http://schemas.microsoft.com/office/drawing/2010/main" xmlns:wps="http://schemas.microsoft.com/office/word/2010/wordprocessingShape" xmlns:wpi="http://schemas.microsoft.com/office/word/2010/wordprocessingInk" xmlns:wpg="http://schemas.microsoft.com/office/word/2010/wordprocessingGroup" xmlns:w14="http://schemas.microsoft.com/office/word/2010/wordml" xmlns:w="http://schemas.openxmlformats.org/wordprocessingml/2006/main" xmlns:w10="urn:schemas-microsoft-com:office:word" xmlns:wp14="http://schemas.microsoft.com/office/word/2010/wordprocessingDrawing" xmlns:v="urn:schemas-microsoft-com:vml" xmlns:o="urn:schemas-microsoft-com:office:office" xmlns:mc="http://schemas.openxmlformats.org/markup-compatibility/2006" xmlns:wpc="http://schemas.microsoft.com/office/word/2010/wordprocessingCanvas" xmlns="" val="0"/>
                         </a:ext>
                       </a:extLst>
                     </a:blip>
@@ -6407,7 +6386,7 @@
     <w:p/>
     <w:p>
       <w:pPr>
-        <w:pStyle w:val="Heading3"/>
+        <w:pStyle w:val="Ttulo3"/>
       </w:pPr>
       <w:bookmarkStart w:id="40" w:name="_Toc333442513"/>
       <w:r>
@@ -6419,7 +6398,7 @@
       <w:r>
         <w:rPr>
           <w:noProof/>
-          <w:lang w:val="en-US"/>
+          <w:lang w:val="es-ES" w:eastAsia="es-ES"/>
         </w:rPr>
         <w:drawing>
           <wp:inline distT="0" distB="0" distL="0" distR="0">
@@ -6437,10 +6416,10 @@
                     <pic:cNvPicPr/>
                   </pic:nvPicPr>
                   <pic:blipFill>
-                    <a:blip r:embed="rId48">
+                    <a:blip r:embed="rId47">
                       <a:extLst>
                         <a:ext uri="{28A0092B-C50C-407E-A947-70E740481C1C}">
-                          <a14:useLocalDpi xmlns:a14="http://schemas.microsoft.com/office/drawing/2010/main" val="0"/>
+                          <a14:useLocalDpi xmlns:a14="http://schemas.microsoft.com/office/drawing/2010/main" xmlns:wps="http://schemas.microsoft.com/office/word/2010/wordprocessingShape" xmlns:wpi="http://schemas.microsoft.com/office/word/2010/wordprocessingInk" xmlns:wpg="http://schemas.microsoft.com/office/word/2010/wordprocessingGroup" xmlns:w14="http://schemas.microsoft.com/office/word/2010/wordml" xmlns:w="http://schemas.openxmlformats.org/wordprocessingml/2006/main" xmlns:w10="urn:schemas-microsoft-com:office:word" xmlns:wp14="http://schemas.microsoft.com/office/word/2010/wordprocessingDrawing" xmlns:v="urn:schemas-microsoft-com:vml" xmlns:o="urn:schemas-microsoft-com:office:office" xmlns:mc="http://schemas.openxmlformats.org/markup-compatibility/2006" xmlns:wpc="http://schemas.microsoft.com/office/word/2010/wordprocessingCanvas" xmlns="" val="0"/>
                         </a:ext>
                       </a:extLst>
                     </a:blip>
@@ -6467,7 +6446,7 @@
     <w:p/>
     <w:p>
       <w:pPr>
-        <w:pStyle w:val="Heading1"/>
+        <w:pStyle w:val="Ttulo1"/>
       </w:pPr>
       <w:bookmarkStart w:id="41" w:name="_Toc333442514"/>
       <w:r>
@@ -6477,7 +6456,7 @@
     </w:p>
     <w:p>
       <w:pPr>
-        <w:pStyle w:val="Heading3"/>
+        <w:pStyle w:val="Ttulo3"/>
       </w:pPr>
       <w:bookmarkStart w:id="42" w:name="_Toc333442515"/>
       <w:r>
@@ -6489,7 +6468,7 @@
       <w:r>
         <w:rPr>
           <w:noProof/>
-          <w:lang w:val="en-US"/>
+          <w:lang w:val="es-ES" w:eastAsia="es-ES"/>
         </w:rPr>
         <w:drawing>
           <wp:inline distT="0" distB="0" distL="0" distR="0">
@@ -6507,10 +6486,10 @@
                     <pic:cNvPicPr/>
                   </pic:nvPicPr>
                   <pic:blipFill>
-                    <a:blip r:embed="rId49">
+                    <a:blip r:embed="rId48">
                       <a:extLst>
                         <a:ext uri="{28A0092B-C50C-407E-A947-70E740481C1C}">
-                          <a14:useLocalDpi xmlns:a14="http://schemas.microsoft.com/office/drawing/2010/main" val="0"/>
+                          <a14:useLocalDpi xmlns:a14="http://schemas.microsoft.com/office/drawing/2010/main" xmlns:wps="http://schemas.microsoft.com/office/word/2010/wordprocessingShape" xmlns:wpi="http://schemas.microsoft.com/office/word/2010/wordprocessingInk" xmlns:wpg="http://schemas.microsoft.com/office/word/2010/wordprocessingGroup" xmlns:w14="http://schemas.microsoft.com/office/word/2010/wordml" xmlns:w="http://schemas.openxmlformats.org/wordprocessingml/2006/main" xmlns:w10="urn:schemas-microsoft-com:office:word" xmlns:wp14="http://schemas.microsoft.com/office/word/2010/wordprocessingDrawing" xmlns:v="urn:schemas-microsoft-com:vml" xmlns:o="urn:schemas-microsoft-com:office:office" xmlns:mc="http://schemas.openxmlformats.org/markup-compatibility/2006" xmlns:wpc="http://schemas.microsoft.com/office/word/2010/wordprocessingCanvas" xmlns="" val="0"/>
                         </a:ext>
                       </a:extLst>
                     </a:blip>
@@ -6537,7 +6516,7 @@
     <w:p/>
     <w:p>
       <w:pPr>
-        <w:pStyle w:val="Heading3"/>
+        <w:pStyle w:val="Ttulo3"/>
       </w:pPr>
       <w:bookmarkStart w:id="43" w:name="_Toc333442516"/>
       <w:r>
@@ -6550,7 +6529,7 @@
       <w:r>
         <w:rPr>
           <w:noProof/>
-          <w:lang w:val="en-US"/>
+          <w:lang w:val="es-ES" w:eastAsia="es-ES"/>
         </w:rPr>
         <w:drawing>
           <wp:inline distT="0" distB="0" distL="0" distR="0">
@@ -6568,10 +6547,10 @@
                     <pic:cNvPicPr/>
                   </pic:nvPicPr>
                   <pic:blipFill>
-                    <a:blip r:embed="rId50">
+                    <a:blip r:embed="rId49">
                       <a:extLst>
                         <a:ext uri="{28A0092B-C50C-407E-A947-70E740481C1C}">
-                          <a14:useLocalDpi xmlns:a14="http://schemas.microsoft.com/office/drawing/2010/main" val="0"/>
+                          <a14:useLocalDpi xmlns:a14="http://schemas.microsoft.com/office/drawing/2010/main" xmlns:wps="http://schemas.microsoft.com/office/word/2010/wordprocessingShape" xmlns:wpi="http://schemas.microsoft.com/office/word/2010/wordprocessingInk" xmlns:wpg="http://schemas.microsoft.com/office/word/2010/wordprocessingGroup" xmlns:w14="http://schemas.microsoft.com/office/word/2010/wordml" xmlns:w="http://schemas.openxmlformats.org/wordprocessingml/2006/main" xmlns:w10="urn:schemas-microsoft-com:office:word" xmlns:wp14="http://schemas.microsoft.com/office/word/2010/wordprocessingDrawing" xmlns:v="urn:schemas-microsoft-com:vml" xmlns:o="urn:schemas-microsoft-com:office:office" xmlns:mc="http://schemas.openxmlformats.org/markup-compatibility/2006" xmlns:wpc="http://schemas.microsoft.com/office/word/2010/wordprocessingCanvas" xmlns="" val="0"/>
                         </a:ext>
                       </a:extLst>
                     </a:blip>
@@ -6598,7 +6577,7 @@
     <w:p/>
     <w:p>
       <w:pPr>
-        <w:pStyle w:val="Heading3"/>
+        <w:pStyle w:val="Ttulo3"/>
       </w:pPr>
       <w:bookmarkStart w:id="44" w:name="_Toc333442517"/>
       <w:r>
@@ -6610,7 +6589,7 @@
       <w:r>
         <w:rPr>
           <w:noProof/>
-          <w:lang w:val="en-US"/>
+          <w:lang w:val="es-ES" w:eastAsia="es-ES"/>
         </w:rPr>
         <w:drawing>
           <wp:inline distT="0" distB="0" distL="0" distR="0">
@@ -6628,10 +6607,10 @@
                     <pic:cNvPicPr/>
                   </pic:nvPicPr>
                   <pic:blipFill>
-                    <a:blip r:embed="rId51">
+                    <a:blip r:embed="rId50">
                       <a:extLst>
                         <a:ext uri="{28A0092B-C50C-407E-A947-70E740481C1C}">
-                          <a14:useLocalDpi xmlns:a14="http://schemas.microsoft.com/office/drawing/2010/main" val="0"/>
+                          <a14:useLocalDpi xmlns:a14="http://schemas.microsoft.com/office/drawing/2010/main" xmlns:wps="http://schemas.microsoft.com/office/word/2010/wordprocessingShape" xmlns:wpi="http://schemas.microsoft.com/office/word/2010/wordprocessingInk" xmlns:wpg="http://schemas.microsoft.com/office/word/2010/wordprocessingGroup" xmlns:w14="http://schemas.microsoft.com/office/word/2010/wordml" xmlns:w="http://schemas.openxmlformats.org/wordprocessingml/2006/main" xmlns:w10="urn:schemas-microsoft-com:office:word" xmlns:wp14="http://schemas.microsoft.com/office/word/2010/wordprocessingDrawing" xmlns:v="urn:schemas-microsoft-com:vml" xmlns:o="urn:schemas-microsoft-com:office:office" xmlns:mc="http://schemas.openxmlformats.org/markup-compatibility/2006" xmlns:wpc="http://schemas.microsoft.com/office/word/2010/wordprocessingCanvas" xmlns="" val="0"/>
                         </a:ext>
                       </a:extLst>
                     </a:blip>
@@ -6657,7 +6636,7 @@
     </w:p>
     <w:p>
       <w:pPr>
-        <w:pStyle w:val="Heading3"/>
+        <w:pStyle w:val="Ttulo3"/>
       </w:pPr>
       <w:bookmarkStart w:id="45" w:name="_Toc333442518"/>
       <w:r>
@@ -6670,13 +6649,13 @@
       <w:r>
         <w:rPr>
           <w:noProof/>
-          <w:lang w:val="en-US"/>
+          <w:lang w:val="es-ES" w:eastAsia="es-ES"/>
         </w:rPr>
         <w:drawing>
           <wp:inline distT="0" distB="0" distL="0" distR="0">
-            <wp:extent cx="5612130" cy="3625215"/>
-            <wp:effectExtent l="0" t="0" r="0" b="0"/>
-            <wp:docPr id="40" name="0 Imagen"/>
+            <wp:extent cx="5612130" cy="2821829"/>
+            <wp:effectExtent l="19050" t="0" r="7620" b="0"/>
+            <wp:docPr id="13" name="Imagen 11"/>
             <wp:cNvGraphicFramePr>
               <a:graphicFrameLocks xmlns:a="http://schemas.openxmlformats.org/drawingml/2006/main" noChangeAspect="1"/>
             </wp:cNvGraphicFramePr>
@@ -6684,29 +6663,33 @@
               <a:graphicData uri="http://schemas.openxmlformats.org/drawingml/2006/picture">
                 <pic:pic xmlns:pic="http://schemas.openxmlformats.org/drawingml/2006/picture">
                   <pic:nvPicPr>
-                    <pic:cNvPr id="0" name="DiagEstadoTarea.jpg"/>
-                    <pic:cNvPicPr/>
+                    <pic:cNvPr id="0" name="Picture 11"/>
+                    <pic:cNvPicPr>
+                      <a:picLocks noChangeAspect="1" noChangeArrowheads="1"/>
+                    </pic:cNvPicPr>
                   </pic:nvPicPr>
                   <pic:blipFill>
-                    <a:blip r:embed="rId52">
-                      <a:extLst>
-                        <a:ext uri="{28A0092B-C50C-407E-A947-70E740481C1C}">
-                          <a14:useLocalDpi xmlns:a14="http://schemas.microsoft.com/office/drawing/2010/main" val="0"/>
-                        </a:ext>
-                      </a:extLst>
-                    </a:blip>
+                    <a:blip r:embed="rId51"/>
+                    <a:srcRect/>
                     <a:stretch>
                       <a:fillRect/>
                     </a:stretch>
                   </pic:blipFill>
-                  <pic:spPr>
+                  <pic:spPr bwMode="auto">
                     <a:xfrm>
                       <a:off x="0" y="0"/>
-                      <a:ext cx="5612130" cy="3625215"/>
+                      <a:ext cx="5612130" cy="2821829"/>
                     </a:xfrm>
                     <a:prstGeom prst="rect">
                       <a:avLst/>
                     </a:prstGeom>
+                    <a:noFill/>
+                    <a:ln w="9525">
+                      <a:noFill/>
+                      <a:miter lim="800000"/>
+                      <a:headEnd/>
+                      <a:tailEnd/>
+                    </a:ln>
                   </pic:spPr>
                 </pic:pic>
               </a:graphicData>
@@ -6715,8 +6698,6 @@
         </w:drawing>
       </w:r>
     </w:p>
-    <w:p/>
-    <w:p/>
     <w:sectPr>
       <w:pgSz w:w="12240" w:h="15840"/>
       <w:pgMar w:top="1417" w:right="1701" w:bottom="1417" w:left="1701" w:header="708" w:footer="708" w:gutter="0"/>
@@ -6728,8 +6709,8 @@
 </file>
 
 <file path=word/endnotes.xml><?xml version="1.0" encoding="utf-8"?>
-<w:endnotes xmlns:wpc="http://schemas.microsoft.com/office/word/2010/wordprocessingCanvas" xmlns:mc="http://schemas.openxmlformats.org/markup-compatibility/2006" xmlns:o="urn:schemas-microsoft-com:office:office" xmlns:r="http://schemas.openxmlformats.org/officeDocument/2006/relationships" xmlns:m="http://schemas.openxmlformats.org/officeDocument/2006/math" xmlns:v="urn:schemas-microsoft-com:vml" xmlns:wp14="http://schemas.microsoft.com/office/word/2010/wordprocessingDrawing" xmlns:wp="http://schemas.openxmlformats.org/drawingml/2006/wordprocessingDrawing" xmlns:w10="urn:schemas-microsoft-com:office:word" xmlns:w="http://schemas.openxmlformats.org/wordprocessingml/2006/main" xmlns:w14="http://schemas.microsoft.com/office/word/2010/wordml" xmlns:wpg="http://schemas.microsoft.com/office/word/2010/wordprocessingGroup" xmlns:wpi="http://schemas.microsoft.com/office/word/2010/wordprocessingInk" xmlns:wne="http://schemas.microsoft.com/office/word/2006/wordml" xmlns:wps="http://schemas.microsoft.com/office/word/2010/wordprocessingShape" mc:Ignorable="w14 wp14">
-  <w:endnote w:type="separator" w:id="-1">
+<w:endnotes xmlns:ve="http://schemas.openxmlformats.org/markup-compatibility/2006" xmlns:o="urn:schemas-microsoft-com:office:office" xmlns:r="http://schemas.openxmlformats.org/officeDocument/2006/relationships" xmlns:m="http://schemas.openxmlformats.org/officeDocument/2006/math" xmlns:v="urn:schemas-microsoft-com:vml" xmlns:wp="http://schemas.openxmlformats.org/drawingml/2006/wordprocessingDrawing" xmlns:w10="urn:schemas-microsoft-com:office:word" xmlns:w="http://schemas.openxmlformats.org/wordprocessingml/2006/main" xmlns:wne="http://schemas.microsoft.com/office/word/2006/wordml">
+  <w:endnote w:type="separator" w:id="0">
     <w:p>
       <w:pPr>
         <w:spacing w:after="0" w:line="240" w:lineRule="auto"/>
@@ -6739,7 +6720,7 @@
       </w:r>
     </w:p>
   </w:endnote>
-  <w:endnote w:type="continuationSeparator" w:id="0">
+  <w:endnote w:type="continuationSeparator" w:id="1">
     <w:p>
       <w:pPr>
         <w:spacing w:after="0" w:line="240" w:lineRule="auto"/>
@@ -6753,7 +6734,7 @@
 </file>
 
 <file path=word/footer1.xml><?xml version="1.0" encoding="utf-8"?>
-<w:ftr xmlns:wpc="http://schemas.microsoft.com/office/word/2010/wordprocessingCanvas" xmlns:mc="http://schemas.openxmlformats.org/markup-compatibility/2006" xmlns:o="urn:schemas-microsoft-com:office:office" xmlns:r="http://schemas.openxmlformats.org/officeDocument/2006/relationships" xmlns:m="http://schemas.openxmlformats.org/officeDocument/2006/math" xmlns:v="urn:schemas-microsoft-com:vml" xmlns:wp14="http://schemas.microsoft.com/office/word/2010/wordprocessingDrawing" xmlns:wp="http://schemas.openxmlformats.org/drawingml/2006/wordprocessingDrawing" xmlns:w10="urn:schemas-microsoft-com:office:word" xmlns:w="http://schemas.openxmlformats.org/wordprocessingml/2006/main" xmlns:w14="http://schemas.microsoft.com/office/word/2010/wordml" xmlns:wpg="http://schemas.microsoft.com/office/word/2010/wordprocessingGroup" xmlns:wpi="http://schemas.microsoft.com/office/word/2010/wordprocessingInk" xmlns:wne="http://schemas.microsoft.com/office/word/2006/wordml" xmlns:wps="http://schemas.microsoft.com/office/word/2010/wordprocessingShape" mc:Ignorable="w14 wp14">
+<w:ftr xmlns:ve="http://schemas.openxmlformats.org/markup-compatibility/2006" xmlns:o="urn:schemas-microsoft-com:office:office" xmlns:r="http://schemas.openxmlformats.org/officeDocument/2006/relationships" xmlns:m="http://schemas.openxmlformats.org/officeDocument/2006/math" xmlns:v="urn:schemas-microsoft-com:vml" xmlns:wp="http://schemas.openxmlformats.org/drawingml/2006/wordprocessingDrawing" xmlns:w10="urn:schemas-microsoft-com:office:word" xmlns:w="http://schemas.openxmlformats.org/wordprocessingml/2006/main" xmlns:wne="http://schemas.microsoft.com/office/word/2006/wordml">
   <w:sdt>
     <w:sdtPr>
       <w:id w:val="62831712"/>
@@ -6762,11 +6743,10 @@
         <w:docPartUnique/>
       </w:docPartObj>
     </w:sdtPr>
-    <w:sdtEndPr/>
     <w:sdtContent>
       <w:p>
         <w:pPr>
-          <w:pStyle w:val="Footer"/>
+          <w:pStyle w:val="Piedepgina"/>
           <w:jc w:val="right"/>
         </w:pPr>
         <w:r>
@@ -6795,17 +6775,17 @@
   </w:sdt>
   <w:p>
     <w:pPr>
-      <w:pStyle w:val="Footer"/>
+      <w:pStyle w:val="Piedepgina"/>
     </w:pPr>
   </w:p>
 </w:ftr>
 </file>
 
 <file path=word/footer2.xml><?xml version="1.0" encoding="utf-8"?>
-<w:ftr xmlns:wpc="http://schemas.microsoft.com/office/word/2010/wordprocessingCanvas" xmlns:mc="http://schemas.openxmlformats.org/markup-compatibility/2006" xmlns:o="urn:schemas-microsoft-com:office:office" xmlns:r="http://schemas.openxmlformats.org/officeDocument/2006/relationships" xmlns:m="http://schemas.openxmlformats.org/officeDocument/2006/math" xmlns:v="urn:schemas-microsoft-com:vml" xmlns:wp14="http://schemas.microsoft.com/office/word/2010/wordprocessingDrawing" xmlns:wp="http://schemas.openxmlformats.org/drawingml/2006/wordprocessingDrawing" xmlns:w10="urn:schemas-microsoft-com:office:word" xmlns:w="http://schemas.openxmlformats.org/wordprocessingml/2006/main" xmlns:w14="http://schemas.microsoft.com/office/word/2010/wordml" xmlns:wpg="http://schemas.microsoft.com/office/word/2010/wordprocessingGroup" xmlns:wpi="http://schemas.microsoft.com/office/word/2010/wordprocessingInk" xmlns:wne="http://schemas.microsoft.com/office/word/2006/wordml" xmlns:wps="http://schemas.microsoft.com/office/word/2010/wordprocessingShape" mc:Ignorable="w14 wp14">
+<w:ftr xmlns:ve="http://schemas.openxmlformats.org/markup-compatibility/2006" xmlns:o="urn:schemas-microsoft-com:office:office" xmlns:r="http://schemas.openxmlformats.org/officeDocument/2006/relationships" xmlns:m="http://schemas.openxmlformats.org/officeDocument/2006/math" xmlns:v="urn:schemas-microsoft-com:vml" xmlns:wp="http://schemas.openxmlformats.org/drawingml/2006/wordprocessingDrawing" xmlns:w10="urn:schemas-microsoft-com:office:word" xmlns:w="http://schemas.openxmlformats.org/wordprocessingml/2006/main" xmlns:wne="http://schemas.microsoft.com/office/word/2006/wordml">
   <w:tbl>
     <w:tblPr>
-      <w:tblStyle w:val="TableGrid"/>
+      <w:tblStyle w:val="Tablaconcuadrcula"/>
       <w:tblW w:w="0" w:type="auto"/>
       <w:tblBorders>
         <w:top w:val="single" w:sz="8" w:space="0" w:color="9BBB59" w:themeColor="accent3"/>
@@ -6815,7 +6795,7 @@
         <w:insideH w:val="none" w:sz="0" w:space="0" w:color="auto"/>
         <w:insideV w:val="none" w:sz="0" w:space="0" w:color="auto"/>
       </w:tblBorders>
-      <w:tblLook w:val="04A0" w:firstRow="1" w:lastRow="0" w:firstColumn="1" w:lastColumn="0" w:noHBand="0" w:noVBand="1"/>
+      <w:tblLook w:val="04A0"/>
     </w:tblPr>
     <w:tblGrid>
       <w:gridCol w:w="9054"/>
@@ -6833,11 +6813,10 @@
               <w:docPartUnique/>
             </w:docPartObj>
           </w:sdtPr>
-          <w:sdtEndPr/>
           <w:sdtContent>
             <w:p>
               <w:pPr>
-                <w:pStyle w:val="Footer"/>
+                <w:pStyle w:val="Piedepgina"/>
                 <w:tabs>
                   <w:tab w:val="left" w:pos="6390"/>
                 </w:tabs>
@@ -6859,21 +6838,21 @@
   </w:tbl>
   <w:p>
     <w:pPr>
-      <w:pStyle w:val="Footer"/>
+      <w:pStyle w:val="Piedepgina"/>
       <w:jc w:val="right"/>
     </w:pPr>
   </w:p>
   <w:p>
     <w:pPr>
-      <w:pStyle w:val="Footer"/>
+      <w:pStyle w:val="Piedepgina"/>
     </w:pPr>
   </w:p>
 </w:ftr>
 </file>
 
 <file path=word/footnotes.xml><?xml version="1.0" encoding="utf-8"?>
-<w:footnotes xmlns:wpc="http://schemas.microsoft.com/office/word/2010/wordprocessingCanvas" xmlns:mc="http://schemas.openxmlformats.org/markup-compatibility/2006" xmlns:o="urn:schemas-microsoft-com:office:office" xmlns:r="http://schemas.openxmlformats.org/officeDocument/2006/relationships" xmlns:m="http://schemas.openxmlformats.org/officeDocument/2006/math" xmlns:v="urn:schemas-microsoft-com:vml" xmlns:wp14="http://schemas.microsoft.com/office/word/2010/wordprocessingDrawing" xmlns:wp="http://schemas.openxmlformats.org/drawingml/2006/wordprocessingDrawing" xmlns:w10="urn:schemas-microsoft-com:office:word" xmlns:w="http://schemas.openxmlformats.org/wordprocessingml/2006/main" xmlns:w14="http://schemas.microsoft.com/office/word/2010/wordml" xmlns:wpg="http://schemas.microsoft.com/office/word/2010/wordprocessingGroup" xmlns:wpi="http://schemas.microsoft.com/office/word/2010/wordprocessingInk" xmlns:wne="http://schemas.microsoft.com/office/word/2006/wordml" xmlns:wps="http://schemas.microsoft.com/office/word/2010/wordprocessingShape" mc:Ignorable="w14 wp14">
-  <w:footnote w:type="separator" w:id="-1">
+<w:footnotes xmlns:ve="http://schemas.openxmlformats.org/markup-compatibility/2006" xmlns:o="urn:schemas-microsoft-com:office:office" xmlns:r="http://schemas.openxmlformats.org/officeDocument/2006/relationships" xmlns:m="http://schemas.openxmlformats.org/officeDocument/2006/math" xmlns:v="urn:schemas-microsoft-com:vml" xmlns:wp="http://schemas.openxmlformats.org/drawingml/2006/wordprocessingDrawing" xmlns:w10="urn:schemas-microsoft-com:office:word" xmlns:w="http://schemas.openxmlformats.org/wordprocessingml/2006/main" xmlns:wne="http://schemas.microsoft.com/office/word/2006/wordml">
+  <w:footnote w:type="separator" w:id="0">
     <w:p>
       <w:pPr>
         <w:spacing w:after="0" w:line="240" w:lineRule="auto"/>
@@ -6883,7 +6862,7 @@
       </w:r>
     </w:p>
   </w:footnote>
-  <w:footnote w:type="continuationSeparator" w:id="0">
+  <w:footnote w:type="continuationSeparator" w:id="1">
     <w:p>
       <w:pPr>
         <w:spacing w:after="0" w:line="240" w:lineRule="auto"/>
@@ -6897,30 +6876,30 @@
 </file>
 
 <file path=word/header1.xml><?xml version="1.0" encoding="utf-8"?>
-<w:hdr xmlns:wpc="http://schemas.microsoft.com/office/word/2010/wordprocessingCanvas" xmlns:mc="http://schemas.openxmlformats.org/markup-compatibility/2006" xmlns:o="urn:schemas-microsoft-com:office:office" xmlns:r="http://schemas.openxmlformats.org/officeDocument/2006/relationships" xmlns:m="http://schemas.openxmlformats.org/officeDocument/2006/math" xmlns:v="urn:schemas-microsoft-com:vml" xmlns:wp14="http://schemas.microsoft.com/office/word/2010/wordprocessingDrawing" xmlns:wp="http://schemas.openxmlformats.org/drawingml/2006/wordprocessingDrawing" xmlns:w10="urn:schemas-microsoft-com:office:word" xmlns:w="http://schemas.openxmlformats.org/wordprocessingml/2006/main" xmlns:w14="http://schemas.microsoft.com/office/word/2010/wordml" xmlns:wpg="http://schemas.microsoft.com/office/word/2010/wordprocessingGroup" xmlns:wpi="http://schemas.microsoft.com/office/word/2010/wordprocessingInk" xmlns:wne="http://schemas.microsoft.com/office/word/2006/wordml" xmlns:wps="http://schemas.microsoft.com/office/word/2010/wordprocessingShape" mc:Ignorable="w14 wp14">
+<w:hdr xmlns:ve="http://schemas.openxmlformats.org/markup-compatibility/2006" xmlns:o="urn:schemas-microsoft-com:office:office" xmlns:r="http://schemas.openxmlformats.org/officeDocument/2006/relationships" xmlns:m="http://schemas.openxmlformats.org/officeDocument/2006/math" xmlns:v="urn:schemas-microsoft-com:vml" xmlns:wp="http://schemas.openxmlformats.org/drawingml/2006/wordprocessingDrawing" xmlns:w10="urn:schemas-microsoft-com:office:word" xmlns:w="http://schemas.openxmlformats.org/wordprocessingml/2006/main" xmlns:wne="http://schemas.microsoft.com/office/word/2006/wordml">
   <w:p>
     <w:pPr>
-      <w:pStyle w:val="Header"/>
+      <w:pStyle w:val="Encabezado"/>
     </w:pPr>
   </w:p>
   <w:p>
     <w:pPr>
-      <w:pStyle w:val="Header"/>
+      <w:pStyle w:val="Encabezado"/>
     </w:pPr>
   </w:p>
 </w:hdr>
 </file>
 
 <file path=word/header2.xml><?xml version="1.0" encoding="utf-8"?>
-<w:hdr xmlns:wpc="http://schemas.microsoft.com/office/word/2010/wordprocessingCanvas" xmlns:mc="http://schemas.openxmlformats.org/markup-compatibility/2006" xmlns:o="urn:schemas-microsoft-com:office:office" xmlns:r="http://schemas.openxmlformats.org/officeDocument/2006/relationships" xmlns:m="http://schemas.openxmlformats.org/officeDocument/2006/math" xmlns:v="urn:schemas-microsoft-com:vml" xmlns:wp14="http://schemas.microsoft.com/office/word/2010/wordprocessingDrawing" xmlns:wp="http://schemas.openxmlformats.org/drawingml/2006/wordprocessingDrawing" xmlns:w10="urn:schemas-microsoft-com:office:word" xmlns:w="http://schemas.openxmlformats.org/wordprocessingml/2006/main" xmlns:w14="http://schemas.microsoft.com/office/word/2010/wordml" xmlns:wpg="http://schemas.microsoft.com/office/word/2010/wordprocessingGroup" xmlns:wpi="http://schemas.microsoft.com/office/word/2010/wordprocessingInk" xmlns:wne="http://schemas.microsoft.com/office/word/2006/wordml" xmlns:wps="http://schemas.microsoft.com/office/word/2010/wordprocessingShape" mc:Ignorable="w14 wp14">
+<w:hdr xmlns:ve="http://schemas.openxmlformats.org/markup-compatibility/2006" xmlns:o="urn:schemas-microsoft-com:office:office" xmlns:r="http://schemas.openxmlformats.org/officeDocument/2006/relationships" xmlns:m="http://schemas.openxmlformats.org/officeDocument/2006/math" xmlns:v="urn:schemas-microsoft-com:vml" xmlns:wp="http://schemas.openxmlformats.org/drawingml/2006/wordprocessingDrawing" xmlns:w10="urn:schemas-microsoft-com:office:word" xmlns:w="http://schemas.openxmlformats.org/wordprocessingml/2006/main" xmlns:wne="http://schemas.microsoft.com/office/word/2006/wordml">
   <w:p>
     <w:pPr>
-      <w:pStyle w:val="Header"/>
+      <w:pStyle w:val="Encabezado"/>
     </w:pPr>
   </w:p>
   <w:tbl>
     <w:tblPr>
-      <w:tblStyle w:val="TableGrid"/>
+      <w:tblStyle w:val="Tablaconcuadrcula"/>
       <w:tblW w:w="0" w:type="auto"/>
       <w:tblBorders>
         <w:top w:val="none" w:sz="0" w:space="0" w:color="auto"/>
@@ -6930,7 +6909,7 @@
         <w:insideH w:val="none" w:sz="0" w:space="0" w:color="auto"/>
         <w:insideV w:val="none" w:sz="0" w:space="0" w:color="auto"/>
       </w:tblBorders>
-      <w:tblLook w:val="04A0" w:firstRow="1" w:lastRow="0" w:firstColumn="1" w:lastColumn="0" w:noHBand="0" w:noVBand="1"/>
+      <w:tblLook w:val="04A0"/>
     </w:tblPr>
     <w:tblGrid>
       <w:gridCol w:w="7196"/>
@@ -6943,7 +6922,7 @@
         </w:tcPr>
         <w:p>
           <w:pPr>
-            <w:pStyle w:val="Header"/>
+            <w:pStyle w:val="Encabezado"/>
             <w:rPr>
               <w:rFonts w:cstheme="minorHAnsi"/>
             </w:rPr>
@@ -6962,7 +6941,7 @@
         </w:tcPr>
         <w:p>
           <w:pPr>
-            <w:pStyle w:val="Header"/>
+            <w:pStyle w:val="Encabezado"/>
           </w:pPr>
           <w:r>
             <w:t>Coming S.A.</w:t>
@@ -6977,15 +6956,10 @@
         </w:tcPr>
         <w:p>
           <w:pPr>
-            <w:pStyle w:val="Header"/>
+            <w:pStyle w:val="Encabezado"/>
           </w:pPr>
-          <w:proofErr w:type="spellStart"/>
           <w:r>
             <w:t>Workflow</w:t>
-          </w:r>
-          <w:proofErr w:type="spellEnd"/>
-          <w:r>
-            <w:t xml:space="preserve"> </w:t>
           </w:r>
           <w:r>
             <w:t>Análisis</w:t>
@@ -7001,7 +6975,7 @@
         </w:tcPr>
         <w:p>
           <w:pPr>
-            <w:pStyle w:val="Header"/>
+            <w:pStyle w:val="Encabezado"/>
             <w:rPr>
               <w:sz w:val="20"/>
               <w:szCs w:val="20"/>
@@ -7034,14 +7008,14 @@
   </w:tbl>
   <w:p>
     <w:pPr>
-      <w:pStyle w:val="Header"/>
+      <w:pStyle w:val="Encabezado"/>
     </w:pPr>
   </w:p>
 </w:hdr>
 </file>
 
 <file path=word/numbering.xml><?xml version="1.0" encoding="utf-8"?>
-<w:numbering xmlns:wpc="http://schemas.microsoft.com/office/word/2010/wordprocessingCanvas" xmlns:mc="http://schemas.openxmlformats.org/markup-compatibility/2006" xmlns:o="urn:schemas-microsoft-com:office:office" xmlns:r="http://schemas.openxmlformats.org/officeDocument/2006/relationships" xmlns:m="http://schemas.openxmlformats.org/officeDocument/2006/math" xmlns:v="urn:schemas-microsoft-com:vml" xmlns:wp14="http://schemas.microsoft.com/office/word/2010/wordprocessingDrawing" xmlns:wp="http://schemas.openxmlformats.org/drawingml/2006/wordprocessingDrawing" xmlns:w10="urn:schemas-microsoft-com:office:word" xmlns:w="http://schemas.openxmlformats.org/wordprocessingml/2006/main" xmlns:w14="http://schemas.microsoft.com/office/word/2010/wordml" xmlns:wpg="http://schemas.microsoft.com/office/word/2010/wordprocessingGroup" xmlns:wpi="http://schemas.microsoft.com/office/word/2010/wordprocessingInk" xmlns:wne="http://schemas.microsoft.com/office/word/2006/wordml" xmlns:wps="http://schemas.microsoft.com/office/word/2010/wordprocessingShape" mc:Ignorable="w14 wp14">
+<w:numbering xmlns:ve="http://schemas.openxmlformats.org/markup-compatibility/2006" xmlns:o="urn:schemas-microsoft-com:office:office" xmlns:r="http://schemas.openxmlformats.org/officeDocument/2006/relationships" xmlns:m="http://schemas.openxmlformats.org/officeDocument/2006/math" xmlns:v="urn:schemas-microsoft-com:vml" xmlns:wp="http://schemas.openxmlformats.org/drawingml/2006/wordprocessingDrawing" xmlns:w10="urn:schemas-microsoft-com:office:word" xmlns:w="http://schemas.openxmlformats.org/wordprocessingml/2006/main" xmlns:wne="http://schemas.microsoft.com/office/word/2006/wordml">
   <w:abstractNum w:abstractNumId="0">
     <w:nsid w:val="02BF0A01"/>
     <w:multiLevelType w:val="hybridMultilevel"/>
@@ -10177,7 +10151,7 @@
 </file>
 
 <file path=word/styles.xml><?xml version="1.0" encoding="utf-8"?>
-<w:styles xmlns:mc="http://schemas.openxmlformats.org/markup-compatibility/2006" xmlns:r="http://schemas.openxmlformats.org/officeDocument/2006/relationships" xmlns:w="http://schemas.openxmlformats.org/wordprocessingml/2006/main" xmlns:w14="http://schemas.microsoft.com/office/word/2010/wordml" mc:Ignorable="w14">
+<w:styles xmlns:r="http://schemas.openxmlformats.org/officeDocument/2006/relationships" xmlns:w="http://schemas.openxmlformats.org/wordprocessingml/2006/main">
   <w:docDefaults>
     <w:rPrDefault>
       <w:rPr>
@@ -10340,11 +10314,11 @@
       <w:lang w:val="es-AR"/>
     </w:rPr>
   </w:style>
-  <w:style w:type="paragraph" w:styleId="Heading1">
+  <w:style w:type="paragraph" w:styleId="Ttulo1">
     <w:name w:val="heading 1"/>
     <w:basedOn w:val="Normal"/>
     <w:next w:val="Normal"/>
-    <w:link w:val="Heading1Char"/>
+    <w:link w:val="Ttulo1Car"/>
     <w:uiPriority w:val="9"/>
     <w:qFormat/>
     <w:rsid w:val="0018725A"/>
@@ -10363,11 +10337,11 @@
       <w:szCs w:val="28"/>
     </w:rPr>
   </w:style>
-  <w:style w:type="paragraph" w:styleId="Heading2">
+  <w:style w:type="paragraph" w:styleId="Ttulo2">
     <w:name w:val="heading 2"/>
     <w:basedOn w:val="Normal"/>
     <w:next w:val="Normal"/>
-    <w:link w:val="Heading2Char"/>
+    <w:link w:val="Ttulo2Car"/>
     <w:uiPriority w:val="9"/>
     <w:unhideWhenUsed/>
     <w:qFormat/>
@@ -10387,11 +10361,11 @@
       <w:szCs w:val="26"/>
     </w:rPr>
   </w:style>
-  <w:style w:type="paragraph" w:styleId="Heading3">
+  <w:style w:type="paragraph" w:styleId="Ttulo3">
     <w:name w:val="heading 3"/>
     <w:basedOn w:val="Normal"/>
     <w:next w:val="Normal"/>
-    <w:link w:val="Heading3Char"/>
+    <w:link w:val="Ttulo3Car"/>
     <w:uiPriority w:val="9"/>
     <w:unhideWhenUsed/>
     <w:qFormat/>
@@ -10409,17 +10383,18 @@
       <w:color w:val="4F81BD" w:themeColor="accent1"/>
     </w:rPr>
   </w:style>
-  <w:style w:type="character" w:default="1" w:styleId="DefaultParagraphFont">
+  <w:style w:type="character" w:default="1" w:styleId="Fuentedeprrafopredeter">
     <w:name w:val="Default Paragraph Font"/>
     <w:uiPriority w:val="1"/>
     <w:semiHidden/>
     <w:unhideWhenUsed/>
   </w:style>
-  <w:style w:type="table" w:default="1" w:styleId="TableNormal">
+  <w:style w:type="table" w:default="1" w:styleId="Tablanormal">
     <w:name w:val="Normal Table"/>
     <w:uiPriority w:val="99"/>
     <w:semiHidden/>
     <w:unhideWhenUsed/>
+    <w:qFormat/>
     <w:tblPr>
       <w:tblInd w:w="0" w:type="dxa"/>
       <w:tblCellMar>
@@ -10430,16 +10405,16 @@
       </w:tblCellMar>
     </w:tblPr>
   </w:style>
-  <w:style w:type="numbering" w:default="1" w:styleId="NoList">
+  <w:style w:type="numbering" w:default="1" w:styleId="Sinlista">
     <w:name w:val="No List"/>
     <w:uiPriority w:val="99"/>
     <w:semiHidden/>
     <w:unhideWhenUsed/>
   </w:style>
-  <w:style w:type="character" w:customStyle="1" w:styleId="Heading1Char">
-    <w:name w:val="Heading 1 Char"/>
-    <w:basedOn w:val="DefaultParagraphFont"/>
-    <w:link w:val="Heading1"/>
+  <w:style w:type="character" w:customStyle="1" w:styleId="Ttulo1Car">
+    <w:name w:val="Título 1 Car"/>
+    <w:basedOn w:val="Fuentedeprrafopredeter"/>
+    <w:link w:val="Ttulo1"/>
     <w:uiPriority w:val="9"/>
     <w:rsid w:val="0018725A"/>
     <w:rPr>
@@ -10452,10 +10427,10 @@
       <w:lang w:val="es-AR"/>
     </w:rPr>
   </w:style>
-  <w:style w:type="character" w:customStyle="1" w:styleId="Heading2Char">
-    <w:name w:val="Heading 2 Char"/>
-    <w:basedOn w:val="DefaultParagraphFont"/>
-    <w:link w:val="Heading2"/>
+  <w:style w:type="character" w:customStyle="1" w:styleId="Ttulo2Car">
+    <w:name w:val="Título 2 Car"/>
+    <w:basedOn w:val="Fuentedeprrafopredeter"/>
+    <w:link w:val="Ttulo2"/>
     <w:uiPriority w:val="9"/>
     <w:rsid w:val="0018725A"/>
     <w:rPr>
@@ -10468,10 +10443,10 @@
       <w:lang w:val="es-AR"/>
     </w:rPr>
   </w:style>
-  <w:style w:type="character" w:customStyle="1" w:styleId="Heading3Char">
-    <w:name w:val="Heading 3 Char"/>
-    <w:basedOn w:val="DefaultParagraphFont"/>
-    <w:link w:val="Heading3"/>
+  <w:style w:type="character" w:customStyle="1" w:styleId="Ttulo3Car">
+    <w:name w:val="Título 3 Car"/>
+    <w:basedOn w:val="Fuentedeprrafopredeter"/>
+    <w:link w:val="Ttulo3"/>
     <w:uiPriority w:val="9"/>
     <w:rsid w:val="0018725A"/>
     <w:rPr>
@@ -10482,9 +10457,9 @@
       <w:lang w:val="es-AR"/>
     </w:rPr>
   </w:style>
-  <w:style w:type="table" w:styleId="TableGrid">
+  <w:style w:type="table" w:styleId="Tablaconcuadrcula">
     <w:name w:val="Table Grid"/>
-    <w:basedOn w:val="TableNormal"/>
+    <w:basedOn w:val="Tablanormal"/>
     <w:uiPriority w:val="59"/>
     <w:rsid w:val="0018725A"/>
     <w:pPr>
@@ -10508,7 +10483,7 @@
       </w:tblCellMar>
     </w:tblPr>
   </w:style>
-  <w:style w:type="paragraph" w:styleId="ListParagraph">
+  <w:style w:type="paragraph" w:styleId="Prrafodelista">
     <w:name w:val="List Paragraph"/>
     <w:basedOn w:val="Normal"/>
     <w:uiPriority w:val="34"/>
@@ -10519,10 +10494,10 @@
       <w:contextualSpacing/>
     </w:pPr>
   </w:style>
-  <w:style w:type="paragraph" w:styleId="Header">
+  <w:style w:type="paragraph" w:styleId="Encabezado">
     <w:name w:val="header"/>
     <w:basedOn w:val="Normal"/>
-    <w:link w:val="HeaderChar"/>
+    <w:link w:val="EncabezadoCar"/>
     <w:uiPriority w:val="99"/>
     <w:unhideWhenUsed/>
     <w:rsid w:val="0018725A"/>
@@ -10534,20 +10509,20 @@
       <w:spacing w:after="0" w:line="240" w:lineRule="auto"/>
     </w:pPr>
   </w:style>
-  <w:style w:type="character" w:customStyle="1" w:styleId="HeaderChar">
-    <w:name w:val="Header Char"/>
-    <w:basedOn w:val="DefaultParagraphFont"/>
-    <w:link w:val="Header"/>
+  <w:style w:type="character" w:customStyle="1" w:styleId="EncabezadoCar">
+    <w:name w:val="Encabezado Car"/>
+    <w:basedOn w:val="Fuentedeprrafopredeter"/>
+    <w:link w:val="Encabezado"/>
     <w:uiPriority w:val="99"/>
     <w:rsid w:val="0018725A"/>
     <w:rPr>
       <w:lang w:val="es-AR"/>
     </w:rPr>
   </w:style>
-  <w:style w:type="paragraph" w:styleId="Footer">
+  <w:style w:type="paragraph" w:styleId="Piedepgina">
     <w:name w:val="footer"/>
     <w:basedOn w:val="Normal"/>
-    <w:link w:val="FooterChar"/>
+    <w:link w:val="PiedepginaCar"/>
     <w:uiPriority w:val="99"/>
     <w:unhideWhenUsed/>
     <w:rsid w:val="0018725A"/>
@@ -10559,19 +10534,19 @@
       <w:spacing w:after="0" w:line="240" w:lineRule="auto"/>
     </w:pPr>
   </w:style>
-  <w:style w:type="character" w:customStyle="1" w:styleId="FooterChar">
-    <w:name w:val="Footer Char"/>
-    <w:basedOn w:val="DefaultParagraphFont"/>
-    <w:link w:val="Footer"/>
+  <w:style w:type="character" w:customStyle="1" w:styleId="PiedepginaCar">
+    <w:name w:val="Pie de página Car"/>
+    <w:basedOn w:val="Fuentedeprrafopredeter"/>
+    <w:link w:val="Piedepgina"/>
     <w:uiPriority w:val="99"/>
     <w:rsid w:val="0018725A"/>
     <w:rPr>
       <w:lang w:val="es-AR"/>
     </w:rPr>
   </w:style>
-  <w:style w:type="paragraph" w:styleId="TOCHeading">
+  <w:style w:type="paragraph" w:styleId="TtulodeTDC">
     <w:name w:val="TOC Heading"/>
-    <w:basedOn w:val="Heading1"/>
+    <w:basedOn w:val="Ttulo1"/>
     <w:next w:val="Normal"/>
     <w:uiPriority w:val="39"/>
     <w:unhideWhenUsed/>
@@ -10584,7 +10559,7 @@
       <w:lang w:val="en-US" w:eastAsia="ja-JP"/>
     </w:rPr>
   </w:style>
-  <w:style w:type="paragraph" w:styleId="TOC1">
+  <w:style w:type="paragraph" w:styleId="TDC1">
     <w:name w:val="toc 1"/>
     <w:basedOn w:val="Normal"/>
     <w:next w:val="Normal"/>
@@ -10596,7 +10571,7 @@
       <w:spacing w:after="100"/>
     </w:pPr>
   </w:style>
-  <w:style w:type="paragraph" w:styleId="TOC2">
+  <w:style w:type="paragraph" w:styleId="TDC2">
     <w:name w:val="toc 2"/>
     <w:basedOn w:val="Normal"/>
     <w:next w:val="Normal"/>
@@ -10609,9 +10584,9 @@
       <w:ind w:left="220"/>
     </w:pPr>
   </w:style>
-  <w:style w:type="character" w:styleId="Hyperlink">
+  <w:style w:type="character" w:styleId="Hipervnculo">
     <w:name w:val="Hyperlink"/>
-    <w:basedOn w:val="DefaultParagraphFont"/>
+    <w:basedOn w:val="Fuentedeprrafopredeter"/>
     <w:uiPriority w:val="99"/>
     <w:unhideWhenUsed/>
     <w:rsid w:val="0018725A"/>
@@ -10620,10 +10595,10 @@
       <w:u w:val="single"/>
     </w:rPr>
   </w:style>
-  <w:style w:type="paragraph" w:styleId="BalloonText">
+  <w:style w:type="paragraph" w:styleId="Textodeglobo">
     <w:name w:val="Balloon Text"/>
     <w:basedOn w:val="Normal"/>
-    <w:link w:val="BalloonTextChar"/>
+    <w:link w:val="TextodegloboCar"/>
     <w:uiPriority w:val="99"/>
     <w:semiHidden/>
     <w:unhideWhenUsed/>
@@ -10637,10 +10612,10 @@
       <w:szCs w:val="16"/>
     </w:rPr>
   </w:style>
-  <w:style w:type="character" w:customStyle="1" w:styleId="BalloonTextChar">
-    <w:name w:val="Balloon Text Char"/>
-    <w:basedOn w:val="DefaultParagraphFont"/>
-    <w:link w:val="BalloonText"/>
+  <w:style w:type="character" w:customStyle="1" w:styleId="TextodegloboCar">
+    <w:name w:val="Texto de globo Car"/>
+    <w:basedOn w:val="Fuentedeprrafopredeter"/>
+    <w:link w:val="Textodeglobo"/>
     <w:uiPriority w:val="99"/>
     <w:semiHidden/>
     <w:rsid w:val="0018725A"/>
@@ -10651,9 +10626,9 @@
       <w:lang w:val="es-AR"/>
     </w:rPr>
   </w:style>
-  <w:style w:type="character" w:styleId="Strong">
+  <w:style w:type="character" w:styleId="Textoennegrita">
     <w:name w:val="Strong"/>
-    <w:basedOn w:val="DefaultParagraphFont"/>
+    <w:basedOn w:val="Fuentedeprrafopredeter"/>
     <w:uiPriority w:val="22"/>
     <w:qFormat/>
     <w:rsid w:val="00E335FF"/>
@@ -10662,11 +10637,11 @@
       <w:bCs/>
     </w:rPr>
   </w:style>
-  <w:style w:type="paragraph" w:styleId="Quote">
+  <w:style w:type="paragraph" w:styleId="Cita">
     <w:name w:val="Quote"/>
     <w:basedOn w:val="Normal"/>
     <w:next w:val="Normal"/>
-    <w:link w:val="QuoteChar"/>
+    <w:link w:val="CitaCar"/>
     <w:uiPriority w:val="29"/>
     <w:qFormat/>
     <w:rsid w:val="00E335FF"/>
@@ -10677,10 +10652,10 @@
       <w:lang w:val="en-US"/>
     </w:rPr>
   </w:style>
-  <w:style w:type="character" w:customStyle="1" w:styleId="QuoteChar">
-    <w:name w:val="Quote Char"/>
-    <w:basedOn w:val="DefaultParagraphFont"/>
-    <w:link w:val="Quote"/>
+  <w:style w:type="character" w:customStyle="1" w:styleId="CitaCar">
+    <w:name w:val="Cita Car"/>
+    <w:basedOn w:val="Fuentedeprrafopredeter"/>
+    <w:link w:val="Cita"/>
     <w:uiPriority w:val="29"/>
     <w:rsid w:val="00E335FF"/>
     <w:rPr>
@@ -10689,9 +10664,9 @@
       <w:color w:val="000000" w:themeColor="text1"/>
     </w:rPr>
   </w:style>
-  <w:style w:type="character" w:styleId="Emphasis">
+  <w:style w:type="character" w:styleId="nfasis">
     <w:name w:val="Emphasis"/>
-    <w:basedOn w:val="DefaultParagraphFont"/>
+    <w:basedOn w:val="Fuentedeprrafopredeter"/>
     <w:uiPriority w:val="20"/>
     <w:qFormat/>
     <w:rsid w:val="00E335FF"/>
@@ -10700,7 +10675,7 @@
       <w:iCs/>
     </w:rPr>
   </w:style>
-  <w:style w:type="paragraph" w:styleId="TOC3">
+  <w:style w:type="paragraph" w:styleId="TDC3">
     <w:name w:val="toc 3"/>
     <w:basedOn w:val="Normal"/>
     <w:next w:val="Normal"/>
@@ -10713,10 +10688,10 @@
       <w:ind w:left="440"/>
     </w:pPr>
   </w:style>
-  <w:style w:type="paragraph" w:styleId="DocumentMap">
+  <w:style w:type="paragraph" w:styleId="Mapadeldocumento">
     <w:name w:val="Document Map"/>
     <w:basedOn w:val="Normal"/>
-    <w:link w:val="DocumentMapChar"/>
+    <w:link w:val="MapadeldocumentoCar"/>
     <w:uiPriority w:val="99"/>
     <w:semiHidden/>
     <w:unhideWhenUsed/>
@@ -10730,10 +10705,10 @@
       <w:szCs w:val="16"/>
     </w:rPr>
   </w:style>
-  <w:style w:type="character" w:customStyle="1" w:styleId="DocumentMapChar">
-    <w:name w:val="Document Map Char"/>
-    <w:basedOn w:val="DefaultParagraphFont"/>
-    <w:link w:val="DocumentMap"/>
+  <w:style w:type="character" w:customStyle="1" w:styleId="MapadeldocumentoCar">
+    <w:name w:val="Mapa del documento Car"/>
+    <w:basedOn w:val="Fuentedeprrafopredeter"/>
+    <w:link w:val="Mapadeldocumento"/>
     <w:uiPriority w:val="99"/>
     <w:semiHidden/>
     <w:rsid w:val="00311A28"/>

</xml_diff>